<commit_message>
More endpoint tests added
</commit_message>
<xml_diff>
--- a/Bookstore endpoints.docx
+++ b/Bookstore endpoints.docx
@@ -2,13 +2,1723 @@
 <file path=word/document.xml><?xml version="1.0" encoding="utf-8"?>
 <w:document xmlns:wpc="http://schemas.microsoft.com/office/word/2010/wordprocessingCanvas" xmlns:cx="http://schemas.microsoft.com/office/drawing/2014/chartex" xmlns:cx1="http://schemas.microsoft.com/office/drawing/2015/9/8/chartex" xmlns:cx2="http://schemas.microsoft.com/office/drawing/2015/10/21/chartex" xmlns:cx3="http://schemas.microsoft.com/office/drawing/2016/5/9/chartex" xmlns:cx4="http://schemas.microsoft.com/office/drawing/2016/5/10/chartex" xmlns:cx5="http://schemas.microsoft.com/office/drawing/2016/5/11/chartex" xmlns:cx6="http://schemas.microsoft.com/office/drawing/2016/5/12/chartex" xmlns:cx7="http://schemas.microsoft.com/office/drawing/2016/5/13/chartex" xmlns:cx8="http://schemas.microsoft.com/office/drawing/2016/5/14/chartex" xmlns:mc="http://schemas.openxmlformats.org/markup-compatibility/2006" xmlns:aink="http://schemas.microsoft.com/office/drawing/2016/ink" xmlns:am3d="http://schemas.microsoft.com/office/drawing/2017/model3d" xmlns:o="urn:schemas-microsoft-com:office:office" xmlns:oel="http://schemas.microsoft.com/office/2019/extlst" xmlns:r="http://schemas.openxmlformats.org/officeDocument/2006/relationships" xmlns:m="http://schemas.openxmlformats.org/officeDocument/2006/math" xmlns:v="urn:schemas-microsoft-com:vml" xmlns:wp14="http://schemas.microsoft.com/office/word/2010/wordprocessingDrawing" xmlns:wp="http://schemas.openxmlformats.org/drawingml/2006/wordprocessingDrawing" xmlns:w10="urn:schemas-microsoft-com:office:word" xmlns:w="http://schemas.openxmlformats.org/wordprocessingml/2006/main" xmlns:w14="http://schemas.microsoft.com/office/word/2010/wordml" xmlns:w15="http://schemas.microsoft.com/office/word/2012/wordml" xmlns:w16cex="http://schemas.microsoft.com/office/word/2018/wordml/cex" xmlns:w16cid="http://schemas.microsoft.com/office/word/2016/wordml/cid" xmlns:w16="http://schemas.microsoft.com/office/word/2018/wordml" xmlns:w16du="http://schemas.microsoft.com/office/word/2023/wordml/word16du" xmlns:w16sdtdh="http://schemas.microsoft.com/office/word/2020/wordml/sdtdatahash" xmlns:w16se="http://schemas.microsoft.com/office/word/2015/wordml/symex" xmlns:wpg="http://schemas.microsoft.com/office/word/2010/wordprocessingGroup" xmlns:wpi="http://schemas.microsoft.com/office/word/2010/wordprocessingInk" xmlns:wne="http://schemas.microsoft.com/office/word/2006/wordml" xmlns:wps="http://schemas.microsoft.com/office/word/2010/wordprocessingShape" mc:Ignorable="w14 w15 w16se w16cid w16 w16cex w16sdtdh w16du wp14">
   <w:body>
+    <w:sdt>
+      <w:sdtPr>
+        <w:id w:val="-401612273"/>
+        <w:docPartObj>
+          <w:docPartGallery w:val="Table of Contents"/>
+          <w:docPartUnique/>
+        </w:docPartObj>
+      </w:sdtPr>
+      <w:sdtEndPr>
+        <w:rPr>
+          <w:rFonts w:asciiTheme="minorHAnsi" w:eastAsiaTheme="minorHAnsi" w:hAnsiTheme="minorHAnsi" w:cstheme="minorBidi"/>
+          <w:b/>
+          <w:bCs/>
+          <w:color w:val="auto"/>
+          <w:kern w:val="2"/>
+          <w:sz w:val="22"/>
+          <w:szCs w:val="22"/>
+          <w:lang w:eastAsia="en-US"/>
+          <w14:ligatures w14:val="standardContextual"/>
+        </w:rPr>
+      </w:sdtEndPr>
+      <w:sdtContent>
+        <w:p>
+          <w:pPr>
+            <w:pStyle w:val="TBal"/>
+          </w:pPr>
+          <w:r>
+            <w:t>İçindekiler</w:t>
+          </w:r>
+        </w:p>
+        <w:p>
+          <w:pPr>
+            <w:pStyle w:val="T1"/>
+            <w:tabs>
+              <w:tab w:val="right" w:leader="dot" w:pos="9062"/>
+            </w:tabs>
+            <w:rPr>
+              <w:noProof/>
+            </w:rPr>
+          </w:pPr>
+          <w:r>
+            <w:fldChar w:fldCharType="begin"/>
+          </w:r>
+          <w:r>
+            <w:instrText xml:space="preserve"> TOC \o "1-3" \h \z \u </w:instrText>
+          </w:r>
+          <w:r>
+            <w:fldChar w:fldCharType="separate"/>
+          </w:r>
+          <w:hyperlink w:anchor="_Toc167017783" w:history="1">
+            <w:r>
+              <w:rPr>
+                <w:rStyle w:val="Kpr"/>
+                <w:noProof/>
+              </w:rPr>
+              <w:t>Tüm Endpointler</w:t>
+            </w:r>
+            <w:r>
+              <w:rPr>
+                <w:noProof/>
+                <w:webHidden/>
+              </w:rPr>
+              <w:tab/>
+            </w:r>
+            <w:r>
+              <w:rPr>
+                <w:noProof/>
+                <w:webHidden/>
+              </w:rPr>
+              <w:fldChar w:fldCharType="begin"/>
+            </w:r>
+            <w:r>
+              <w:rPr>
+                <w:noProof/>
+                <w:webHidden/>
+              </w:rPr>
+              <w:instrText xml:space="preserve"> PAGEREF _Toc167017783 \h </w:instrText>
+            </w:r>
+            <w:r>
+              <w:rPr>
+                <w:noProof/>
+                <w:webHidden/>
+              </w:rPr>
+            </w:r>
+            <w:r>
+              <w:rPr>
+                <w:noProof/>
+                <w:webHidden/>
+              </w:rPr>
+              <w:fldChar w:fldCharType="separate"/>
+            </w:r>
+            <w:r>
+              <w:rPr>
+                <w:noProof/>
+                <w:webHidden/>
+              </w:rPr>
+              <w:t>2</w:t>
+            </w:r>
+            <w:r>
+              <w:rPr>
+                <w:noProof/>
+                <w:webHidden/>
+              </w:rPr>
+              <w:fldChar w:fldCharType="end"/>
+            </w:r>
+          </w:hyperlink>
+        </w:p>
+        <w:p>
+          <w:pPr>
+            <w:pStyle w:val="T1"/>
+            <w:tabs>
+              <w:tab w:val="right" w:leader="dot" w:pos="9062"/>
+            </w:tabs>
+            <w:rPr>
+              <w:noProof/>
+            </w:rPr>
+          </w:pPr>
+          <w:hyperlink w:anchor="_Toc167017784" w:history="1">
+            <w:r>
+              <w:rPr>
+                <w:rStyle w:val="Kpr"/>
+                <w:noProof/>
+              </w:rPr>
+              <w:t>Valid istek ile başarılı kullanıcı kayıtı</w:t>
+            </w:r>
+            <w:r>
+              <w:rPr>
+                <w:noProof/>
+                <w:webHidden/>
+              </w:rPr>
+              <w:tab/>
+            </w:r>
+            <w:r>
+              <w:rPr>
+                <w:noProof/>
+                <w:webHidden/>
+              </w:rPr>
+              <w:fldChar w:fldCharType="begin"/>
+            </w:r>
+            <w:r>
+              <w:rPr>
+                <w:noProof/>
+                <w:webHidden/>
+              </w:rPr>
+              <w:instrText xml:space="preserve"> PAGEREF _Toc167017784 \h </w:instrText>
+            </w:r>
+            <w:r>
+              <w:rPr>
+                <w:noProof/>
+                <w:webHidden/>
+              </w:rPr>
+            </w:r>
+            <w:r>
+              <w:rPr>
+                <w:noProof/>
+                <w:webHidden/>
+              </w:rPr>
+              <w:fldChar w:fldCharType="separate"/>
+            </w:r>
+            <w:r>
+              <w:rPr>
+                <w:noProof/>
+                <w:webHidden/>
+              </w:rPr>
+              <w:t>2</w:t>
+            </w:r>
+            <w:r>
+              <w:rPr>
+                <w:noProof/>
+                <w:webHidden/>
+              </w:rPr>
+              <w:fldChar w:fldCharType="end"/>
+            </w:r>
+          </w:hyperlink>
+        </w:p>
+        <w:p>
+          <w:pPr>
+            <w:pStyle w:val="T1"/>
+            <w:tabs>
+              <w:tab w:val="right" w:leader="dot" w:pos="9062"/>
+            </w:tabs>
+            <w:rPr>
+              <w:noProof/>
+            </w:rPr>
+          </w:pPr>
+          <w:hyperlink w:anchor="_Toc167017785" w:history="1">
+            <w:r>
+              <w:rPr>
+                <w:rStyle w:val="Kpr"/>
+                <w:noProof/>
+              </w:rPr>
+              <w:t>Kayıtlı kullanıcı ile başarısız kullanıcı kaydı</w:t>
+            </w:r>
+            <w:r>
+              <w:rPr>
+                <w:noProof/>
+                <w:webHidden/>
+              </w:rPr>
+              <w:tab/>
+            </w:r>
+            <w:r>
+              <w:rPr>
+                <w:noProof/>
+                <w:webHidden/>
+              </w:rPr>
+              <w:fldChar w:fldCharType="begin"/>
+            </w:r>
+            <w:r>
+              <w:rPr>
+                <w:noProof/>
+                <w:webHidden/>
+              </w:rPr>
+              <w:instrText xml:space="preserve"> PAGEREF _Toc167017785 \h </w:instrText>
+            </w:r>
+            <w:r>
+              <w:rPr>
+                <w:noProof/>
+                <w:webHidden/>
+              </w:rPr>
+            </w:r>
+            <w:r>
+              <w:rPr>
+                <w:noProof/>
+                <w:webHidden/>
+              </w:rPr>
+              <w:fldChar w:fldCharType="separate"/>
+            </w:r>
+            <w:r>
+              <w:rPr>
+                <w:noProof/>
+                <w:webHidden/>
+              </w:rPr>
+              <w:t>3</w:t>
+            </w:r>
+            <w:r>
+              <w:rPr>
+                <w:noProof/>
+                <w:webHidden/>
+              </w:rPr>
+              <w:fldChar w:fldCharType="end"/>
+            </w:r>
+          </w:hyperlink>
+        </w:p>
+        <w:p>
+          <w:pPr>
+            <w:pStyle w:val="T1"/>
+            <w:tabs>
+              <w:tab w:val="right" w:leader="dot" w:pos="9062"/>
+            </w:tabs>
+            <w:rPr>
+              <w:noProof/>
+            </w:rPr>
+          </w:pPr>
+          <w:hyperlink w:anchor="_Toc167017786" w:history="1">
+            <w:r>
+              <w:rPr>
+                <w:rStyle w:val="Kpr"/>
+                <w:noProof/>
+              </w:rPr>
+              <w:t>Null değerler ile başarısız kullanıcı kaydı</w:t>
+            </w:r>
+            <w:r>
+              <w:rPr>
+                <w:noProof/>
+                <w:webHidden/>
+              </w:rPr>
+              <w:tab/>
+            </w:r>
+            <w:r>
+              <w:rPr>
+                <w:noProof/>
+                <w:webHidden/>
+              </w:rPr>
+              <w:fldChar w:fldCharType="begin"/>
+            </w:r>
+            <w:r>
+              <w:rPr>
+                <w:noProof/>
+                <w:webHidden/>
+              </w:rPr>
+              <w:instrText xml:space="preserve"> PAGEREF _Toc167017786 \h </w:instrText>
+            </w:r>
+            <w:r>
+              <w:rPr>
+                <w:noProof/>
+                <w:webHidden/>
+              </w:rPr>
+            </w:r>
+            <w:r>
+              <w:rPr>
+                <w:noProof/>
+                <w:webHidden/>
+              </w:rPr>
+              <w:fldChar w:fldCharType="separate"/>
+            </w:r>
+            <w:r>
+              <w:rPr>
+                <w:noProof/>
+                <w:webHidden/>
+              </w:rPr>
+              <w:t>3</w:t>
+            </w:r>
+            <w:r>
+              <w:rPr>
+                <w:noProof/>
+                <w:webHidden/>
+              </w:rPr>
+              <w:fldChar w:fldCharType="end"/>
+            </w:r>
+          </w:hyperlink>
+        </w:p>
+        <w:p>
+          <w:pPr>
+            <w:pStyle w:val="T1"/>
+            <w:tabs>
+              <w:tab w:val="right" w:leader="dot" w:pos="9062"/>
+            </w:tabs>
+            <w:rPr>
+              <w:noProof/>
+            </w:rPr>
+          </w:pPr>
+          <w:hyperlink w:anchor="_Toc167017787" w:history="1">
+            <w:r>
+              <w:rPr>
+                <w:rStyle w:val="Kpr"/>
+                <w:noProof/>
+              </w:rPr>
+              <w:t>Valid istek ile başarılı kullanıcı girişi</w:t>
+            </w:r>
+            <w:r>
+              <w:rPr>
+                <w:noProof/>
+                <w:webHidden/>
+              </w:rPr>
+              <w:tab/>
+            </w:r>
+            <w:r>
+              <w:rPr>
+                <w:noProof/>
+                <w:webHidden/>
+              </w:rPr>
+              <w:fldChar w:fldCharType="begin"/>
+            </w:r>
+            <w:r>
+              <w:rPr>
+                <w:noProof/>
+                <w:webHidden/>
+              </w:rPr>
+              <w:instrText xml:space="preserve"> PAGEREF _Toc167017787 \h </w:instrText>
+            </w:r>
+            <w:r>
+              <w:rPr>
+                <w:noProof/>
+                <w:webHidden/>
+              </w:rPr>
+            </w:r>
+            <w:r>
+              <w:rPr>
+                <w:noProof/>
+                <w:webHidden/>
+              </w:rPr>
+              <w:fldChar w:fldCharType="separate"/>
+            </w:r>
+            <w:r>
+              <w:rPr>
+                <w:noProof/>
+                <w:webHidden/>
+              </w:rPr>
+              <w:t>4</w:t>
+            </w:r>
+            <w:r>
+              <w:rPr>
+                <w:noProof/>
+                <w:webHidden/>
+              </w:rPr>
+              <w:fldChar w:fldCharType="end"/>
+            </w:r>
+          </w:hyperlink>
+        </w:p>
+        <w:p>
+          <w:pPr>
+            <w:pStyle w:val="T1"/>
+            <w:tabs>
+              <w:tab w:val="right" w:leader="dot" w:pos="9062"/>
+            </w:tabs>
+            <w:rPr>
+              <w:noProof/>
+            </w:rPr>
+          </w:pPr>
+          <w:hyperlink w:anchor="_Toc167017788" w:history="1">
+            <w:r>
+              <w:rPr>
+                <w:rStyle w:val="Kpr"/>
+                <w:noProof/>
+              </w:rPr>
+              <w:t>Kayıtsız kullanıcı ile başarısız kullanıcı girişi</w:t>
+            </w:r>
+            <w:r>
+              <w:rPr>
+                <w:noProof/>
+                <w:webHidden/>
+              </w:rPr>
+              <w:tab/>
+            </w:r>
+            <w:r>
+              <w:rPr>
+                <w:noProof/>
+                <w:webHidden/>
+              </w:rPr>
+              <w:fldChar w:fldCharType="begin"/>
+            </w:r>
+            <w:r>
+              <w:rPr>
+                <w:noProof/>
+                <w:webHidden/>
+              </w:rPr>
+              <w:instrText xml:space="preserve"> PAGEREF _Toc167017788 \h </w:instrText>
+            </w:r>
+            <w:r>
+              <w:rPr>
+                <w:noProof/>
+                <w:webHidden/>
+              </w:rPr>
+            </w:r>
+            <w:r>
+              <w:rPr>
+                <w:noProof/>
+                <w:webHidden/>
+              </w:rPr>
+              <w:fldChar w:fldCharType="separate"/>
+            </w:r>
+            <w:r>
+              <w:rPr>
+                <w:noProof/>
+                <w:webHidden/>
+              </w:rPr>
+              <w:t>4</w:t>
+            </w:r>
+            <w:r>
+              <w:rPr>
+                <w:noProof/>
+                <w:webHidden/>
+              </w:rPr>
+              <w:fldChar w:fldCharType="end"/>
+            </w:r>
+          </w:hyperlink>
+        </w:p>
+        <w:p>
+          <w:pPr>
+            <w:pStyle w:val="T1"/>
+            <w:tabs>
+              <w:tab w:val="right" w:leader="dot" w:pos="9062"/>
+            </w:tabs>
+            <w:rPr>
+              <w:noProof/>
+            </w:rPr>
+          </w:pPr>
+          <w:hyperlink w:anchor="_Toc167017789" w:history="1">
+            <w:r>
+              <w:rPr>
+                <w:rStyle w:val="Kpr"/>
+                <w:noProof/>
+              </w:rPr>
+              <w:t>Null değerler ile başarısız kullanıcı girişi</w:t>
+            </w:r>
+            <w:r>
+              <w:rPr>
+                <w:noProof/>
+                <w:webHidden/>
+              </w:rPr>
+              <w:tab/>
+            </w:r>
+            <w:r>
+              <w:rPr>
+                <w:noProof/>
+                <w:webHidden/>
+              </w:rPr>
+              <w:fldChar w:fldCharType="begin"/>
+            </w:r>
+            <w:r>
+              <w:rPr>
+                <w:noProof/>
+                <w:webHidden/>
+              </w:rPr>
+              <w:instrText xml:space="preserve"> PAGEREF _Toc167017789 \h </w:instrText>
+            </w:r>
+            <w:r>
+              <w:rPr>
+                <w:noProof/>
+                <w:webHidden/>
+              </w:rPr>
+            </w:r>
+            <w:r>
+              <w:rPr>
+                <w:noProof/>
+                <w:webHidden/>
+              </w:rPr>
+              <w:fldChar w:fldCharType="separate"/>
+            </w:r>
+            <w:r>
+              <w:rPr>
+                <w:noProof/>
+                <w:webHidden/>
+              </w:rPr>
+              <w:t>5</w:t>
+            </w:r>
+            <w:r>
+              <w:rPr>
+                <w:noProof/>
+                <w:webHidden/>
+              </w:rPr>
+              <w:fldChar w:fldCharType="end"/>
+            </w:r>
+          </w:hyperlink>
+        </w:p>
+        <w:p>
+          <w:pPr>
+            <w:pStyle w:val="T1"/>
+            <w:tabs>
+              <w:tab w:val="right" w:leader="dot" w:pos="9062"/>
+            </w:tabs>
+            <w:rPr>
+              <w:noProof/>
+            </w:rPr>
+          </w:pPr>
+          <w:hyperlink w:anchor="_Toc167017790" w:history="1">
+            <w:r>
+              <w:rPr>
+                <w:rStyle w:val="Kpr"/>
+                <w:noProof/>
+              </w:rPr>
+              <w:t>Valid istek ile kitapların getirilmesi</w:t>
+            </w:r>
+            <w:r>
+              <w:rPr>
+                <w:noProof/>
+                <w:webHidden/>
+              </w:rPr>
+              <w:tab/>
+            </w:r>
+            <w:r>
+              <w:rPr>
+                <w:noProof/>
+                <w:webHidden/>
+              </w:rPr>
+              <w:fldChar w:fldCharType="begin"/>
+            </w:r>
+            <w:r>
+              <w:rPr>
+                <w:noProof/>
+                <w:webHidden/>
+              </w:rPr>
+              <w:instrText xml:space="preserve"> PAGEREF _Toc167017790 \h </w:instrText>
+            </w:r>
+            <w:r>
+              <w:rPr>
+                <w:noProof/>
+                <w:webHidden/>
+              </w:rPr>
+            </w:r>
+            <w:r>
+              <w:rPr>
+                <w:noProof/>
+                <w:webHidden/>
+              </w:rPr>
+              <w:fldChar w:fldCharType="separate"/>
+            </w:r>
+            <w:r>
+              <w:rPr>
+                <w:noProof/>
+                <w:webHidden/>
+              </w:rPr>
+              <w:t>5</w:t>
+            </w:r>
+            <w:r>
+              <w:rPr>
+                <w:noProof/>
+                <w:webHidden/>
+              </w:rPr>
+              <w:fldChar w:fldCharType="end"/>
+            </w:r>
+          </w:hyperlink>
+        </w:p>
+        <w:p>
+          <w:pPr>
+            <w:pStyle w:val="T1"/>
+            <w:tabs>
+              <w:tab w:val="right" w:leader="dot" w:pos="9062"/>
+            </w:tabs>
+            <w:rPr>
+              <w:noProof/>
+            </w:rPr>
+          </w:pPr>
+          <w:hyperlink w:anchor="_Toc167017791" w:history="1">
+            <w:r>
+              <w:rPr>
+                <w:rStyle w:val="Kpr"/>
+                <w:noProof/>
+              </w:rPr>
+              <w:t>Valid istek ile kitap ekleme</w:t>
+            </w:r>
+            <w:r>
+              <w:rPr>
+                <w:noProof/>
+                <w:webHidden/>
+              </w:rPr>
+              <w:tab/>
+            </w:r>
+            <w:r>
+              <w:rPr>
+                <w:noProof/>
+                <w:webHidden/>
+              </w:rPr>
+              <w:fldChar w:fldCharType="begin"/>
+            </w:r>
+            <w:r>
+              <w:rPr>
+                <w:noProof/>
+                <w:webHidden/>
+              </w:rPr>
+              <w:instrText xml:space="preserve"> PAGEREF _Toc167017791 \h </w:instrText>
+            </w:r>
+            <w:r>
+              <w:rPr>
+                <w:noProof/>
+                <w:webHidden/>
+              </w:rPr>
+            </w:r>
+            <w:r>
+              <w:rPr>
+                <w:noProof/>
+                <w:webHidden/>
+              </w:rPr>
+              <w:fldChar w:fldCharType="separate"/>
+            </w:r>
+            <w:r>
+              <w:rPr>
+                <w:noProof/>
+                <w:webHidden/>
+              </w:rPr>
+              <w:t>6</w:t>
+            </w:r>
+            <w:r>
+              <w:rPr>
+                <w:noProof/>
+                <w:webHidden/>
+              </w:rPr>
+              <w:fldChar w:fldCharType="end"/>
+            </w:r>
+          </w:hyperlink>
+        </w:p>
+        <w:p>
+          <w:pPr>
+            <w:pStyle w:val="T1"/>
+            <w:tabs>
+              <w:tab w:val="right" w:leader="dot" w:pos="9062"/>
+            </w:tabs>
+            <w:rPr>
+              <w:noProof/>
+            </w:rPr>
+          </w:pPr>
+          <w:hyperlink w:anchor="_Toc167017792" w:history="1">
+            <w:r>
+              <w:rPr>
+                <w:rStyle w:val="Kpr"/>
+                <w:noProof/>
+              </w:rPr>
+              <w:t>Geçersiz isbn ile başarısız kitap ekleme</w:t>
+            </w:r>
+            <w:r>
+              <w:rPr>
+                <w:noProof/>
+                <w:webHidden/>
+              </w:rPr>
+              <w:tab/>
+            </w:r>
+            <w:r>
+              <w:rPr>
+                <w:noProof/>
+                <w:webHidden/>
+              </w:rPr>
+              <w:fldChar w:fldCharType="begin"/>
+            </w:r>
+            <w:r>
+              <w:rPr>
+                <w:noProof/>
+                <w:webHidden/>
+              </w:rPr>
+              <w:instrText xml:space="preserve"> PAGEREF _Toc167017792 \h </w:instrText>
+            </w:r>
+            <w:r>
+              <w:rPr>
+                <w:noProof/>
+                <w:webHidden/>
+              </w:rPr>
+            </w:r>
+            <w:r>
+              <w:rPr>
+                <w:noProof/>
+                <w:webHidden/>
+              </w:rPr>
+              <w:fldChar w:fldCharType="separate"/>
+            </w:r>
+            <w:r>
+              <w:rPr>
+                <w:noProof/>
+                <w:webHidden/>
+              </w:rPr>
+              <w:t>6</w:t>
+            </w:r>
+            <w:r>
+              <w:rPr>
+                <w:noProof/>
+                <w:webHidden/>
+              </w:rPr>
+              <w:fldChar w:fldCharType="end"/>
+            </w:r>
+          </w:hyperlink>
+        </w:p>
+        <w:p>
+          <w:pPr>
+            <w:pStyle w:val="T1"/>
+            <w:tabs>
+              <w:tab w:val="right" w:leader="dot" w:pos="9062"/>
+            </w:tabs>
+            <w:rPr>
+              <w:noProof/>
+            </w:rPr>
+          </w:pPr>
+          <w:hyperlink w:anchor="_Toc167017793" w:history="1">
+            <w:r>
+              <w:rPr>
+                <w:rStyle w:val="Kpr"/>
+                <w:noProof/>
+              </w:rPr>
+              <w:t>Stoktan fazla miktar ile başarısız kitap ekleme</w:t>
+            </w:r>
+            <w:r>
+              <w:rPr>
+                <w:noProof/>
+                <w:webHidden/>
+              </w:rPr>
+              <w:tab/>
+            </w:r>
+            <w:r>
+              <w:rPr>
+                <w:noProof/>
+                <w:webHidden/>
+              </w:rPr>
+              <w:fldChar w:fldCharType="begin"/>
+            </w:r>
+            <w:r>
+              <w:rPr>
+                <w:noProof/>
+                <w:webHidden/>
+              </w:rPr>
+              <w:instrText xml:space="preserve"> PAGEREF _Toc167017793 \h </w:instrText>
+            </w:r>
+            <w:r>
+              <w:rPr>
+                <w:noProof/>
+                <w:webHidden/>
+              </w:rPr>
+            </w:r>
+            <w:r>
+              <w:rPr>
+                <w:noProof/>
+                <w:webHidden/>
+              </w:rPr>
+              <w:fldChar w:fldCharType="separate"/>
+            </w:r>
+            <w:r>
+              <w:rPr>
+                <w:noProof/>
+                <w:webHidden/>
+              </w:rPr>
+              <w:t>7</w:t>
+            </w:r>
+            <w:r>
+              <w:rPr>
+                <w:noProof/>
+                <w:webHidden/>
+              </w:rPr>
+              <w:fldChar w:fldCharType="end"/>
+            </w:r>
+          </w:hyperlink>
+        </w:p>
+        <w:p>
+          <w:pPr>
+            <w:pStyle w:val="T1"/>
+            <w:tabs>
+              <w:tab w:val="right" w:leader="dot" w:pos="9062"/>
+            </w:tabs>
+            <w:rPr>
+              <w:noProof/>
+            </w:rPr>
+          </w:pPr>
+          <w:hyperlink w:anchor="_Toc167017794" w:history="1">
+            <w:r>
+              <w:rPr>
+                <w:rStyle w:val="Kpr"/>
+                <w:noProof/>
+              </w:rPr>
+              <w:t>Geçersiz isbn ile başarısız kitap ekleme</w:t>
+            </w:r>
+            <w:r>
+              <w:rPr>
+                <w:noProof/>
+                <w:webHidden/>
+              </w:rPr>
+              <w:tab/>
+            </w:r>
+            <w:r>
+              <w:rPr>
+                <w:noProof/>
+                <w:webHidden/>
+              </w:rPr>
+              <w:fldChar w:fldCharType="begin"/>
+            </w:r>
+            <w:r>
+              <w:rPr>
+                <w:noProof/>
+                <w:webHidden/>
+              </w:rPr>
+              <w:instrText xml:space="preserve"> PAGEREF _Toc167017794 \h </w:instrText>
+            </w:r>
+            <w:r>
+              <w:rPr>
+                <w:noProof/>
+                <w:webHidden/>
+              </w:rPr>
+            </w:r>
+            <w:r>
+              <w:rPr>
+                <w:noProof/>
+                <w:webHidden/>
+              </w:rPr>
+              <w:fldChar w:fldCharType="separate"/>
+            </w:r>
+            <w:r>
+              <w:rPr>
+                <w:noProof/>
+                <w:webHidden/>
+              </w:rPr>
+              <w:t>7</w:t>
+            </w:r>
+            <w:r>
+              <w:rPr>
+                <w:noProof/>
+                <w:webHidden/>
+              </w:rPr>
+              <w:fldChar w:fldCharType="end"/>
+            </w:r>
+          </w:hyperlink>
+        </w:p>
+        <w:p>
+          <w:pPr>
+            <w:pStyle w:val="T1"/>
+            <w:tabs>
+              <w:tab w:val="right" w:leader="dot" w:pos="9062"/>
+            </w:tabs>
+            <w:rPr>
+              <w:noProof/>
+            </w:rPr>
+          </w:pPr>
+          <w:hyperlink w:anchor="_Toc167017795" w:history="1">
+            <w:r>
+              <w:rPr>
+                <w:rStyle w:val="Kpr"/>
+                <w:noProof/>
+              </w:rPr>
+              <w:t>Null isbn ile başarısız kitap ekleme</w:t>
+            </w:r>
+            <w:r>
+              <w:rPr>
+                <w:noProof/>
+                <w:webHidden/>
+              </w:rPr>
+              <w:tab/>
+            </w:r>
+            <w:r>
+              <w:rPr>
+                <w:noProof/>
+                <w:webHidden/>
+              </w:rPr>
+              <w:fldChar w:fldCharType="begin"/>
+            </w:r>
+            <w:r>
+              <w:rPr>
+                <w:noProof/>
+                <w:webHidden/>
+              </w:rPr>
+              <w:instrText xml:space="preserve"> PAGEREF _Toc167017795 \h </w:instrText>
+            </w:r>
+            <w:r>
+              <w:rPr>
+                <w:noProof/>
+                <w:webHidden/>
+              </w:rPr>
+            </w:r>
+            <w:r>
+              <w:rPr>
+                <w:noProof/>
+                <w:webHidden/>
+              </w:rPr>
+              <w:fldChar w:fldCharType="separate"/>
+            </w:r>
+            <w:r>
+              <w:rPr>
+                <w:noProof/>
+                <w:webHidden/>
+              </w:rPr>
+              <w:t>8</w:t>
+            </w:r>
+            <w:r>
+              <w:rPr>
+                <w:noProof/>
+                <w:webHidden/>
+              </w:rPr>
+              <w:fldChar w:fldCharType="end"/>
+            </w:r>
+          </w:hyperlink>
+        </w:p>
+        <w:p>
+          <w:pPr>
+            <w:pStyle w:val="T1"/>
+            <w:tabs>
+              <w:tab w:val="right" w:leader="dot" w:pos="9062"/>
+            </w:tabs>
+            <w:rPr>
+              <w:noProof/>
+            </w:rPr>
+          </w:pPr>
+          <w:hyperlink w:anchor="_Toc167017796" w:history="1">
+            <w:r>
+              <w:rPr>
+                <w:rStyle w:val="Kpr"/>
+                <w:noProof/>
+              </w:rPr>
+              <w:t>Valid istek ile kitap çıkarma</w:t>
+            </w:r>
+            <w:r>
+              <w:rPr>
+                <w:noProof/>
+                <w:webHidden/>
+              </w:rPr>
+              <w:tab/>
+            </w:r>
+            <w:r>
+              <w:rPr>
+                <w:noProof/>
+                <w:webHidden/>
+              </w:rPr>
+              <w:fldChar w:fldCharType="begin"/>
+            </w:r>
+            <w:r>
+              <w:rPr>
+                <w:noProof/>
+                <w:webHidden/>
+              </w:rPr>
+              <w:instrText xml:space="preserve"> PAGEREF _Toc167017796 \h </w:instrText>
+            </w:r>
+            <w:r>
+              <w:rPr>
+                <w:noProof/>
+                <w:webHidden/>
+              </w:rPr>
+            </w:r>
+            <w:r>
+              <w:rPr>
+                <w:noProof/>
+                <w:webHidden/>
+              </w:rPr>
+              <w:fldChar w:fldCharType="separate"/>
+            </w:r>
+            <w:r>
+              <w:rPr>
+                <w:noProof/>
+                <w:webHidden/>
+              </w:rPr>
+              <w:t>8</w:t>
+            </w:r>
+            <w:r>
+              <w:rPr>
+                <w:noProof/>
+                <w:webHidden/>
+              </w:rPr>
+              <w:fldChar w:fldCharType="end"/>
+            </w:r>
+          </w:hyperlink>
+        </w:p>
+        <w:p>
+          <w:pPr>
+            <w:pStyle w:val="T1"/>
+            <w:tabs>
+              <w:tab w:val="right" w:leader="dot" w:pos="9062"/>
+            </w:tabs>
+            <w:rPr>
+              <w:noProof/>
+            </w:rPr>
+          </w:pPr>
+          <w:hyperlink w:anchor="_Toc167017797" w:history="1">
+            <w:r>
+              <w:rPr>
+                <w:rStyle w:val="Kpr"/>
+                <w:noProof/>
+              </w:rPr>
+              <w:t>Sepetteki değerden fazla miktar ile başarısız kitap çıkarma</w:t>
+            </w:r>
+            <w:r>
+              <w:rPr>
+                <w:noProof/>
+                <w:webHidden/>
+              </w:rPr>
+              <w:tab/>
+            </w:r>
+            <w:r>
+              <w:rPr>
+                <w:noProof/>
+                <w:webHidden/>
+              </w:rPr>
+              <w:fldChar w:fldCharType="begin"/>
+            </w:r>
+            <w:r>
+              <w:rPr>
+                <w:noProof/>
+                <w:webHidden/>
+              </w:rPr>
+              <w:instrText xml:space="preserve"> PAGEREF _Toc167017797 \h </w:instrText>
+            </w:r>
+            <w:r>
+              <w:rPr>
+                <w:noProof/>
+                <w:webHidden/>
+              </w:rPr>
+            </w:r>
+            <w:r>
+              <w:rPr>
+                <w:noProof/>
+                <w:webHidden/>
+              </w:rPr>
+              <w:fldChar w:fldCharType="separate"/>
+            </w:r>
+            <w:r>
+              <w:rPr>
+                <w:noProof/>
+                <w:webHidden/>
+              </w:rPr>
+              <w:t>9</w:t>
+            </w:r>
+            <w:r>
+              <w:rPr>
+                <w:noProof/>
+                <w:webHidden/>
+              </w:rPr>
+              <w:fldChar w:fldCharType="end"/>
+            </w:r>
+          </w:hyperlink>
+        </w:p>
+        <w:p>
+          <w:pPr>
+            <w:pStyle w:val="T1"/>
+            <w:tabs>
+              <w:tab w:val="right" w:leader="dot" w:pos="9062"/>
+            </w:tabs>
+            <w:rPr>
+              <w:noProof/>
+            </w:rPr>
+          </w:pPr>
+          <w:hyperlink w:anchor="_Toc167017798" w:history="1">
+            <w:r>
+              <w:rPr>
+                <w:rStyle w:val="Kpr"/>
+                <w:noProof/>
+              </w:rPr>
+              <w:t>Negatif değer ile başarısız kitap çıkarma</w:t>
+            </w:r>
+            <w:r>
+              <w:rPr>
+                <w:noProof/>
+                <w:webHidden/>
+              </w:rPr>
+              <w:tab/>
+            </w:r>
+            <w:r>
+              <w:rPr>
+                <w:noProof/>
+                <w:webHidden/>
+              </w:rPr>
+              <w:fldChar w:fldCharType="begin"/>
+            </w:r>
+            <w:r>
+              <w:rPr>
+                <w:noProof/>
+                <w:webHidden/>
+              </w:rPr>
+              <w:instrText xml:space="preserve"> PAGEREF _Toc167017798 \h </w:instrText>
+            </w:r>
+            <w:r>
+              <w:rPr>
+                <w:noProof/>
+                <w:webHidden/>
+              </w:rPr>
+            </w:r>
+            <w:r>
+              <w:rPr>
+                <w:noProof/>
+                <w:webHidden/>
+              </w:rPr>
+              <w:fldChar w:fldCharType="separate"/>
+            </w:r>
+            <w:r>
+              <w:rPr>
+                <w:noProof/>
+                <w:webHidden/>
+              </w:rPr>
+              <w:t>9</w:t>
+            </w:r>
+            <w:r>
+              <w:rPr>
+                <w:noProof/>
+                <w:webHidden/>
+              </w:rPr>
+              <w:fldChar w:fldCharType="end"/>
+            </w:r>
+          </w:hyperlink>
+        </w:p>
+        <w:p>
+          <w:pPr>
+            <w:pStyle w:val="T1"/>
+            <w:tabs>
+              <w:tab w:val="right" w:leader="dot" w:pos="9062"/>
+            </w:tabs>
+            <w:rPr>
+              <w:noProof/>
+            </w:rPr>
+          </w:pPr>
+          <w:hyperlink w:anchor="_Toc167017799" w:history="1">
+            <w:r>
+              <w:rPr>
+                <w:rStyle w:val="Kpr"/>
+                <w:noProof/>
+              </w:rPr>
+              <w:t>Geçersiz isbn ile başarısız kitap çıkarma</w:t>
+            </w:r>
+            <w:r>
+              <w:rPr>
+                <w:noProof/>
+                <w:webHidden/>
+              </w:rPr>
+              <w:tab/>
+            </w:r>
+            <w:r>
+              <w:rPr>
+                <w:noProof/>
+                <w:webHidden/>
+              </w:rPr>
+              <w:fldChar w:fldCharType="begin"/>
+            </w:r>
+            <w:r>
+              <w:rPr>
+                <w:noProof/>
+                <w:webHidden/>
+              </w:rPr>
+              <w:instrText xml:space="preserve"> PAGEREF _Toc167017799 \h </w:instrText>
+            </w:r>
+            <w:r>
+              <w:rPr>
+                <w:noProof/>
+                <w:webHidden/>
+              </w:rPr>
+            </w:r>
+            <w:r>
+              <w:rPr>
+                <w:noProof/>
+                <w:webHidden/>
+              </w:rPr>
+              <w:fldChar w:fldCharType="separate"/>
+            </w:r>
+            <w:r>
+              <w:rPr>
+                <w:noProof/>
+                <w:webHidden/>
+              </w:rPr>
+              <w:t>10</w:t>
+            </w:r>
+            <w:r>
+              <w:rPr>
+                <w:noProof/>
+                <w:webHidden/>
+              </w:rPr>
+              <w:fldChar w:fldCharType="end"/>
+            </w:r>
+          </w:hyperlink>
+        </w:p>
+        <w:p>
+          <w:pPr>
+            <w:pStyle w:val="T1"/>
+            <w:tabs>
+              <w:tab w:val="right" w:leader="dot" w:pos="9062"/>
+            </w:tabs>
+            <w:rPr>
+              <w:noProof/>
+            </w:rPr>
+          </w:pPr>
+          <w:hyperlink w:anchor="_Toc167017800" w:history="1">
+            <w:r>
+              <w:rPr>
+                <w:rStyle w:val="Kpr"/>
+                <w:noProof/>
+              </w:rPr>
+              <w:t>Null isbn ile başarısız kitap çıkarma</w:t>
+            </w:r>
+            <w:r>
+              <w:rPr>
+                <w:noProof/>
+                <w:webHidden/>
+              </w:rPr>
+              <w:tab/>
+            </w:r>
+            <w:r>
+              <w:rPr>
+                <w:noProof/>
+                <w:webHidden/>
+              </w:rPr>
+              <w:fldChar w:fldCharType="begin"/>
+            </w:r>
+            <w:r>
+              <w:rPr>
+                <w:noProof/>
+                <w:webHidden/>
+              </w:rPr>
+              <w:instrText xml:space="preserve"> PAGEREF _Toc167017800 \h </w:instrText>
+            </w:r>
+            <w:r>
+              <w:rPr>
+                <w:noProof/>
+                <w:webHidden/>
+              </w:rPr>
+            </w:r>
+            <w:r>
+              <w:rPr>
+                <w:noProof/>
+                <w:webHidden/>
+              </w:rPr>
+              <w:fldChar w:fldCharType="separate"/>
+            </w:r>
+            <w:r>
+              <w:rPr>
+                <w:noProof/>
+                <w:webHidden/>
+              </w:rPr>
+              <w:t>10</w:t>
+            </w:r>
+            <w:r>
+              <w:rPr>
+                <w:noProof/>
+                <w:webHidden/>
+              </w:rPr>
+              <w:fldChar w:fldCharType="end"/>
+            </w:r>
+          </w:hyperlink>
+        </w:p>
+        <w:p>
+          <w:pPr>
+            <w:pStyle w:val="T1"/>
+            <w:tabs>
+              <w:tab w:val="right" w:leader="dot" w:pos="9062"/>
+            </w:tabs>
+            <w:rPr>
+              <w:noProof/>
+            </w:rPr>
+          </w:pPr>
+          <w:hyperlink w:anchor="_Toc167017801" w:history="1">
+            <w:r>
+              <w:rPr>
+                <w:rStyle w:val="Kpr"/>
+                <w:noProof/>
+              </w:rPr>
+              <w:t>Valid istek ile kullanıcı sepeti getirilmesi</w:t>
+            </w:r>
+            <w:r>
+              <w:rPr>
+                <w:noProof/>
+                <w:webHidden/>
+              </w:rPr>
+              <w:tab/>
+            </w:r>
+            <w:r>
+              <w:rPr>
+                <w:noProof/>
+                <w:webHidden/>
+              </w:rPr>
+              <w:fldChar w:fldCharType="begin"/>
+            </w:r>
+            <w:r>
+              <w:rPr>
+                <w:noProof/>
+                <w:webHidden/>
+              </w:rPr>
+              <w:instrText xml:space="preserve"> PAGEREF _Toc167017801 \h </w:instrText>
+            </w:r>
+            <w:r>
+              <w:rPr>
+                <w:noProof/>
+                <w:webHidden/>
+              </w:rPr>
+            </w:r>
+            <w:r>
+              <w:rPr>
+                <w:noProof/>
+                <w:webHidden/>
+              </w:rPr>
+              <w:fldChar w:fldCharType="separate"/>
+            </w:r>
+            <w:r>
+              <w:rPr>
+                <w:noProof/>
+                <w:webHidden/>
+              </w:rPr>
+              <w:t>11</w:t>
+            </w:r>
+            <w:r>
+              <w:rPr>
+                <w:noProof/>
+                <w:webHidden/>
+              </w:rPr>
+              <w:fldChar w:fldCharType="end"/>
+            </w:r>
+          </w:hyperlink>
+        </w:p>
+        <w:p>
+          <w:pPr>
+            <w:pStyle w:val="T1"/>
+            <w:tabs>
+              <w:tab w:val="right" w:leader="dot" w:pos="9062"/>
+            </w:tabs>
+            <w:rPr>
+              <w:noProof/>
+            </w:rPr>
+          </w:pPr>
+          <w:hyperlink w:anchor="_Toc167017802" w:history="1">
+            <w:r>
+              <w:rPr>
+                <w:rStyle w:val="Kpr"/>
+                <w:noProof/>
+              </w:rPr>
+              <w:t>Valid istek ile odeme</w:t>
+            </w:r>
+            <w:r>
+              <w:rPr>
+                <w:noProof/>
+                <w:webHidden/>
+              </w:rPr>
+              <w:tab/>
+            </w:r>
+            <w:r>
+              <w:rPr>
+                <w:noProof/>
+                <w:webHidden/>
+              </w:rPr>
+              <w:fldChar w:fldCharType="begin"/>
+            </w:r>
+            <w:r>
+              <w:rPr>
+                <w:noProof/>
+                <w:webHidden/>
+              </w:rPr>
+              <w:instrText xml:space="preserve"> PAGEREF _Toc167017802 \h </w:instrText>
+            </w:r>
+            <w:r>
+              <w:rPr>
+                <w:noProof/>
+                <w:webHidden/>
+              </w:rPr>
+            </w:r>
+            <w:r>
+              <w:rPr>
+                <w:noProof/>
+                <w:webHidden/>
+              </w:rPr>
+              <w:fldChar w:fldCharType="separate"/>
+            </w:r>
+            <w:r>
+              <w:rPr>
+                <w:noProof/>
+                <w:webHidden/>
+              </w:rPr>
+              <w:t>11</w:t>
+            </w:r>
+            <w:r>
+              <w:rPr>
+                <w:noProof/>
+                <w:webHidden/>
+              </w:rPr>
+              <w:fldChar w:fldCharType="end"/>
+            </w:r>
+          </w:hyperlink>
+        </w:p>
+        <w:p>
+          <w:pPr>
+            <w:pStyle w:val="T1"/>
+            <w:tabs>
+              <w:tab w:val="right" w:leader="dot" w:pos="9062"/>
+            </w:tabs>
+            <w:rPr>
+              <w:noProof/>
+            </w:rPr>
+          </w:pPr>
+          <w:hyperlink w:anchor="_Toc167017803" w:history="1">
+            <w:r>
+              <w:rPr>
+                <w:rStyle w:val="Kpr"/>
+                <w:noProof/>
+              </w:rPr>
+              <w:t>Valid jwt ile başarılı logout</w:t>
+            </w:r>
+            <w:r>
+              <w:rPr>
+                <w:noProof/>
+                <w:webHidden/>
+              </w:rPr>
+              <w:tab/>
+            </w:r>
+            <w:r>
+              <w:rPr>
+                <w:noProof/>
+                <w:webHidden/>
+              </w:rPr>
+              <w:fldChar w:fldCharType="begin"/>
+            </w:r>
+            <w:r>
+              <w:rPr>
+                <w:noProof/>
+                <w:webHidden/>
+              </w:rPr>
+              <w:instrText xml:space="preserve"> PAGEREF _Toc167017803 \h </w:instrText>
+            </w:r>
+            <w:r>
+              <w:rPr>
+                <w:noProof/>
+                <w:webHidden/>
+              </w:rPr>
+            </w:r>
+            <w:r>
+              <w:rPr>
+                <w:noProof/>
+                <w:webHidden/>
+              </w:rPr>
+              <w:fldChar w:fldCharType="separate"/>
+            </w:r>
+            <w:r>
+              <w:rPr>
+                <w:noProof/>
+                <w:webHidden/>
+              </w:rPr>
+              <w:t>12</w:t>
+            </w:r>
+            <w:r>
+              <w:rPr>
+                <w:noProof/>
+                <w:webHidden/>
+              </w:rPr>
+              <w:fldChar w:fldCharType="end"/>
+            </w:r>
+          </w:hyperlink>
+        </w:p>
+        <w:p>
+          <w:pPr>
+            <w:pStyle w:val="T1"/>
+            <w:tabs>
+              <w:tab w:val="right" w:leader="dot" w:pos="9062"/>
+            </w:tabs>
+            <w:rPr>
+              <w:noProof/>
+            </w:rPr>
+          </w:pPr>
+          <w:hyperlink w:anchor="_Toc167017804" w:history="1">
+            <w:r>
+              <w:rPr>
+                <w:rStyle w:val="Kpr"/>
+                <w:noProof/>
+              </w:rPr>
+              <w:t>Jwt Testleri</w:t>
+            </w:r>
+            <w:r>
+              <w:rPr>
+                <w:noProof/>
+                <w:webHidden/>
+              </w:rPr>
+              <w:tab/>
+            </w:r>
+            <w:r>
+              <w:rPr>
+                <w:noProof/>
+                <w:webHidden/>
+              </w:rPr>
+              <w:fldChar w:fldCharType="begin"/>
+            </w:r>
+            <w:r>
+              <w:rPr>
+                <w:noProof/>
+                <w:webHidden/>
+              </w:rPr>
+              <w:instrText xml:space="preserve"> PAGEREF _Toc167017804 \h </w:instrText>
+            </w:r>
+            <w:r>
+              <w:rPr>
+                <w:noProof/>
+                <w:webHidden/>
+              </w:rPr>
+            </w:r>
+            <w:r>
+              <w:rPr>
+                <w:noProof/>
+                <w:webHidden/>
+              </w:rPr>
+              <w:fldChar w:fldCharType="separate"/>
+            </w:r>
+            <w:r>
+              <w:rPr>
+                <w:noProof/>
+                <w:webHidden/>
+              </w:rPr>
+              <w:t>12</w:t>
+            </w:r>
+            <w:r>
+              <w:rPr>
+                <w:noProof/>
+                <w:webHidden/>
+              </w:rPr>
+              <w:fldChar w:fldCharType="end"/>
+            </w:r>
+          </w:hyperlink>
+        </w:p>
+        <w:p>
+          <w:pPr>
+            <w:pStyle w:val="T2"/>
+            <w:tabs>
+              <w:tab w:val="right" w:leader="dot" w:pos="9062"/>
+            </w:tabs>
+            <w:rPr>
+              <w:noProof/>
+            </w:rPr>
+          </w:pPr>
+          <w:hyperlink w:anchor="_Toc167017805" w:history="1">
+            <w:r>
+              <w:rPr>
+                <w:rStyle w:val="Kpr"/>
+                <w:noProof/>
+              </w:rPr>
+              <w:t>Değiştirilmiş jwt ile başarısız logout</w:t>
+            </w:r>
+            <w:r>
+              <w:rPr>
+                <w:noProof/>
+                <w:webHidden/>
+              </w:rPr>
+              <w:tab/>
+            </w:r>
+            <w:r>
+              <w:rPr>
+                <w:noProof/>
+                <w:webHidden/>
+              </w:rPr>
+              <w:fldChar w:fldCharType="begin"/>
+            </w:r>
+            <w:r>
+              <w:rPr>
+                <w:noProof/>
+                <w:webHidden/>
+              </w:rPr>
+              <w:instrText xml:space="preserve"> PAGEREF _Toc167017805 \h </w:instrText>
+            </w:r>
+            <w:r>
+              <w:rPr>
+                <w:noProof/>
+                <w:webHidden/>
+              </w:rPr>
+            </w:r>
+            <w:r>
+              <w:rPr>
+                <w:noProof/>
+                <w:webHidden/>
+              </w:rPr>
+              <w:fldChar w:fldCharType="separate"/>
+            </w:r>
+            <w:r>
+              <w:rPr>
+                <w:noProof/>
+                <w:webHidden/>
+              </w:rPr>
+              <w:t>12</w:t>
+            </w:r>
+            <w:r>
+              <w:rPr>
+                <w:noProof/>
+                <w:webHidden/>
+              </w:rPr>
+              <w:fldChar w:fldCharType="end"/>
+            </w:r>
+          </w:hyperlink>
+        </w:p>
+        <w:p>
+          <w:pPr>
+            <w:pStyle w:val="T2"/>
+            <w:tabs>
+              <w:tab w:val="right" w:leader="dot" w:pos="9062"/>
+            </w:tabs>
+            <w:rPr>
+              <w:noProof/>
+            </w:rPr>
+          </w:pPr>
+          <w:hyperlink w:anchor="_Toc167017806" w:history="1">
+            <w:r>
+              <w:rPr>
+                <w:rStyle w:val="Kpr"/>
+                <w:noProof/>
+              </w:rPr>
+              <w:t>Süresi geçmiş jwt ile başarısız logout</w:t>
+            </w:r>
+            <w:r>
+              <w:rPr>
+                <w:noProof/>
+                <w:webHidden/>
+              </w:rPr>
+              <w:tab/>
+            </w:r>
+            <w:r>
+              <w:rPr>
+                <w:noProof/>
+                <w:webHidden/>
+              </w:rPr>
+              <w:fldChar w:fldCharType="begin"/>
+            </w:r>
+            <w:r>
+              <w:rPr>
+                <w:noProof/>
+                <w:webHidden/>
+              </w:rPr>
+              <w:instrText xml:space="preserve"> PAGEREF _Toc167017806 \h </w:instrText>
+            </w:r>
+            <w:r>
+              <w:rPr>
+                <w:noProof/>
+                <w:webHidden/>
+              </w:rPr>
+            </w:r>
+            <w:r>
+              <w:rPr>
+                <w:noProof/>
+                <w:webHidden/>
+              </w:rPr>
+              <w:fldChar w:fldCharType="separate"/>
+            </w:r>
+            <w:r>
+              <w:rPr>
+                <w:noProof/>
+                <w:webHidden/>
+              </w:rPr>
+              <w:t>13</w:t>
+            </w:r>
+            <w:r>
+              <w:rPr>
+                <w:noProof/>
+                <w:webHidden/>
+              </w:rPr>
+              <w:fldChar w:fldCharType="end"/>
+            </w:r>
+          </w:hyperlink>
+        </w:p>
+        <w:p>
+          <w:r>
+            <w:rPr>
+              <w:b/>
+              <w:bCs/>
+            </w:rPr>
+            <w:fldChar w:fldCharType="end"/>
+          </w:r>
+        </w:p>
+      </w:sdtContent>
+    </w:sdt>
     <w:p>
       <w:pPr>
         <w:pStyle w:val="Balk1"/>
       </w:pPr>
-      <w:r>
-        <w:t>Tüm Endpointler</w:t>
-      </w:r>
+    </w:p>
+    <w:p/>
+    <w:p/>
+    <w:p>
+      <w:pPr>
+        <w:rPr>
+          <w:rFonts w:asciiTheme="majorHAnsi" w:eastAsiaTheme="majorEastAsia" w:hAnsiTheme="majorHAnsi" w:cstheme="majorBidi"/>
+          <w:color w:val="0F4761" w:themeColor="accent1" w:themeShade="BF"/>
+          <w:sz w:val="40"/>
+          <w:szCs w:val="40"/>
+        </w:rPr>
+      </w:pPr>
+      <w:r>
+        <w:br w:type="page"/>
+      </w:r>
+    </w:p>
+    <w:p>
+      <w:pPr>
+        <w:pStyle w:val="Balk1"/>
+      </w:pPr>
+      <w:bookmarkStart w:id="0" w:name="_Toc167017783"/>
+      <w:r>
+        <w:lastRenderedPageBreak/>
+        <w:t xml:space="preserve">Tüm </w:t>
+      </w:r>
+      <w:proofErr w:type="spellStart"/>
+      <w:r>
+        <w:t>Endpointler</w:t>
+      </w:r>
+      <w:bookmarkEnd w:id="0"/>
+      <w:proofErr w:type="spellEnd"/>
     </w:p>
     <w:p>
       <w:r>
@@ -33,7 +1743,7 @@
                     </pic:cNvPicPr>
                   </pic:nvPicPr>
                   <pic:blipFill>
-                    <a:blip r:embed="rId4">
+                    <a:blip r:embed="rId5">
                       <a:extLst>
                         <a:ext uri="{28A0092B-C50C-407E-A947-70E740481C1C}">
                           <a14:useLocalDpi xmlns:a14="http://schemas.microsoft.com/office/drawing/2010/main" val="0"/>
@@ -69,12 +1779,24 @@
       <w:pPr>
         <w:pStyle w:val="Balk1"/>
       </w:pPr>
-      <w:r>
-        <w:t>Valid istek ile başarılı kullanıcı kayı</w:t>
+      <w:bookmarkStart w:id="1" w:name="_Toc167017784"/>
+      <w:proofErr w:type="spellStart"/>
+      <w:r>
+        <w:t>Valid</w:t>
+      </w:r>
+      <w:proofErr w:type="spellEnd"/>
+      <w:r>
+        <w:t xml:space="preserve"> istek ile başarılı kullanıcı </w:t>
+      </w:r>
+      <w:proofErr w:type="spellStart"/>
+      <w:r>
+        <w:t>kayı</w:t>
       </w:r>
       <w:r>
         <w:t>tı</w:t>
       </w:r>
+      <w:bookmarkEnd w:id="1"/>
+      <w:proofErr w:type="spellEnd"/>
     </w:p>
     <w:p>
       <w:r>
@@ -99,7 +1821,7 @@
                     </pic:cNvPicPr>
                   </pic:nvPicPr>
                   <pic:blipFill>
-                    <a:blip r:embed="rId5">
+                    <a:blip r:embed="rId6">
                       <a:extLst>
                         <a:ext uri="{28A0092B-C50C-407E-A947-70E740481C1C}">
                           <a14:useLocalDpi xmlns:a14="http://schemas.microsoft.com/office/drawing/2010/main" val="0"/>
@@ -135,10 +1857,12 @@
       <w:pPr>
         <w:pStyle w:val="Balk1"/>
       </w:pPr>
+      <w:bookmarkStart w:id="2" w:name="_Toc167017785"/>
       <w:r>
         <w:lastRenderedPageBreak/>
         <w:t>Kayıtlı kullanıcı ile başarısız kullanıcı kaydı</w:t>
       </w:r>
+      <w:bookmarkEnd w:id="2"/>
     </w:p>
     <w:p>
       <w:r>
@@ -163,7 +1887,7 @@
                     </pic:cNvPicPr>
                   </pic:nvPicPr>
                   <pic:blipFill>
-                    <a:blip r:embed="rId6">
+                    <a:blip r:embed="rId7">
                       <a:extLst>
                         <a:ext uri="{28A0092B-C50C-407E-A947-70E740481C1C}">
                           <a14:useLocalDpi xmlns:a14="http://schemas.microsoft.com/office/drawing/2010/main" val="0"/>
@@ -199,9 +1923,16 @@
       <w:pPr>
         <w:pStyle w:val="Balk1"/>
       </w:pPr>
-      <w:r>
-        <w:t>Null değerler ile başarısız kullanıcı kaydı</w:t>
-      </w:r>
+      <w:bookmarkStart w:id="3" w:name="_Toc167017786"/>
+      <w:proofErr w:type="spellStart"/>
+      <w:r>
+        <w:t>Null</w:t>
+      </w:r>
+      <w:proofErr w:type="spellEnd"/>
+      <w:r>
+        <w:t xml:space="preserve"> değerler ile başarısız kullanıcı kaydı</w:t>
+      </w:r>
+      <w:bookmarkEnd w:id="3"/>
     </w:p>
     <w:p>
       <w:r>
@@ -226,7 +1957,7 @@
                     </pic:cNvPicPr>
                   </pic:nvPicPr>
                   <pic:blipFill>
-                    <a:blip r:embed="rId7">
+                    <a:blip r:embed="rId8">
                       <a:extLst>
                         <a:ext uri="{28A0092B-C50C-407E-A947-70E740481C1C}">
                           <a14:useLocalDpi xmlns:a14="http://schemas.microsoft.com/office/drawing/2010/main" val="0"/>
@@ -262,10 +1993,17 @@
       <w:pPr>
         <w:pStyle w:val="Balk1"/>
       </w:pPr>
+      <w:bookmarkStart w:id="4" w:name="_Toc167017787"/>
+      <w:proofErr w:type="spellStart"/>
       <w:r>
         <w:lastRenderedPageBreak/>
-        <w:t>Valid istek ile başarılı kullanıcı girişi</w:t>
-      </w:r>
+        <w:t>Valid</w:t>
+      </w:r>
+      <w:proofErr w:type="spellEnd"/>
+      <w:r>
+        <w:t xml:space="preserve"> istek ile başarılı kullanıcı girişi</w:t>
+      </w:r>
+      <w:bookmarkEnd w:id="4"/>
     </w:p>
     <w:p>
       <w:r>
@@ -290,7 +2028,7 @@
                     </pic:cNvPicPr>
                   </pic:nvPicPr>
                   <pic:blipFill>
-                    <a:blip r:embed="rId8">
+                    <a:blip r:embed="rId9">
                       <a:extLst>
                         <a:ext uri="{28A0092B-C50C-407E-A947-70E740481C1C}">
                           <a14:useLocalDpi xmlns:a14="http://schemas.microsoft.com/office/drawing/2010/main" val="0"/>
@@ -326,9 +2064,11 @@
       <w:pPr>
         <w:pStyle w:val="Balk1"/>
       </w:pPr>
+      <w:bookmarkStart w:id="5" w:name="_Toc167017788"/>
       <w:r>
         <w:t>Kayıtsız kullanıcı ile başarısız kullanıcı girişi</w:t>
       </w:r>
+      <w:bookmarkEnd w:id="5"/>
     </w:p>
     <w:p>
       <w:r>
@@ -353,7 +2093,7 @@
                     </pic:cNvPicPr>
                   </pic:nvPicPr>
                   <pic:blipFill>
-                    <a:blip r:embed="rId9">
+                    <a:blip r:embed="rId10">
                       <a:extLst>
                         <a:ext uri="{28A0092B-C50C-407E-A947-70E740481C1C}">
                           <a14:useLocalDpi xmlns:a14="http://schemas.microsoft.com/office/drawing/2010/main" val="0"/>
@@ -389,10 +2129,17 @@
       <w:pPr>
         <w:pStyle w:val="Balk1"/>
       </w:pPr>
+      <w:bookmarkStart w:id="6" w:name="_Toc167017789"/>
+      <w:proofErr w:type="spellStart"/>
       <w:r>
         <w:lastRenderedPageBreak/>
-        <w:t>Null değerler ile başarısız kullanıcı girişi</w:t>
-      </w:r>
+        <w:t>Null</w:t>
+      </w:r>
+      <w:proofErr w:type="spellEnd"/>
+      <w:r>
+        <w:t xml:space="preserve"> değerler ile başarısız kullanıcı girişi</w:t>
+      </w:r>
+      <w:bookmarkEnd w:id="6"/>
     </w:p>
     <w:p>
       <w:r>
@@ -417,7 +2164,7 @@
                     </pic:cNvPicPr>
                   </pic:nvPicPr>
                   <pic:blipFill>
-                    <a:blip r:embed="rId10">
+                    <a:blip r:embed="rId11">
                       <a:extLst>
                         <a:ext uri="{28A0092B-C50C-407E-A947-70E740481C1C}">
                           <a14:useLocalDpi xmlns:a14="http://schemas.microsoft.com/office/drawing/2010/main" val="0"/>
@@ -453,9 +2200,16 @@
       <w:pPr>
         <w:pStyle w:val="Balk1"/>
       </w:pPr>
-      <w:r>
-        <w:t>Valid istek ile kitapların getirilmesi</w:t>
-      </w:r>
+      <w:bookmarkStart w:id="7" w:name="_Toc167017790"/>
+      <w:proofErr w:type="spellStart"/>
+      <w:r>
+        <w:t>Valid</w:t>
+      </w:r>
+      <w:proofErr w:type="spellEnd"/>
+      <w:r>
+        <w:t xml:space="preserve"> istek ile kitapların getirilmesi</w:t>
+      </w:r>
+      <w:bookmarkEnd w:id="7"/>
     </w:p>
     <w:p>
       <w:r>
@@ -480,7 +2234,7 @@
                     </pic:cNvPicPr>
                   </pic:nvPicPr>
                   <pic:blipFill>
-                    <a:blip r:embed="rId11">
+                    <a:blip r:embed="rId12">
                       <a:extLst>
                         <a:ext uri="{28A0092B-C50C-407E-A947-70E740481C1C}">
                           <a14:useLocalDpi xmlns:a14="http://schemas.microsoft.com/office/drawing/2010/main" val="0"/>
@@ -516,10 +2270,17 @@
       <w:pPr>
         <w:pStyle w:val="Balk1"/>
       </w:pPr>
+      <w:bookmarkStart w:id="8" w:name="_Toc167017791"/>
+      <w:proofErr w:type="spellStart"/>
       <w:r>
         <w:lastRenderedPageBreak/>
-        <w:t>Valid istek ile kitap ekleme</w:t>
-      </w:r>
+        <w:t>Valid</w:t>
+      </w:r>
+      <w:proofErr w:type="spellEnd"/>
+      <w:r>
+        <w:t xml:space="preserve"> istek ile kitap ekleme</w:t>
+      </w:r>
+      <w:bookmarkEnd w:id="8"/>
     </w:p>
     <w:p>
       <w:r>
@@ -527,7 +2288,7 @@
           <w:noProof/>
         </w:rPr>
         <w:drawing>
-          <wp:inline distT="0" distB="0" distL="0" distR="0" wp14:anchorId="6753E224" wp14:editId="28A0B575">
+          <wp:inline distT="0" distB="0" distL="0" distR="0" wp14:anchorId="6753E224" wp14:editId="26E1235E">
             <wp:extent cx="5745480" cy="2964180"/>
             <wp:effectExtent l="0" t="0" r="7620" b="7620"/>
             <wp:docPr id="505954403" name="Resim 12"/>
@@ -544,7 +2305,7 @@
                     </pic:cNvPicPr>
                   </pic:nvPicPr>
                   <pic:blipFill>
-                    <a:blip r:embed="rId12" cstate="print">
+                    <a:blip r:embed="rId13" cstate="print">
                       <a:extLst>
                         <a:ext uri="{28A0092B-C50C-407E-A947-70E740481C1C}">
                           <a14:useLocalDpi xmlns:a14="http://schemas.microsoft.com/office/drawing/2010/main" val="0"/>
@@ -580,9 +2341,307 @@
       <w:pPr>
         <w:pStyle w:val="Balk1"/>
       </w:pPr>
-      <w:r>
-        <w:t>Valid istek ile kitap çıkarma</w:t>
-      </w:r>
+      <w:bookmarkStart w:id="9" w:name="_Toc167017792"/>
+      <w:r>
+        <w:t xml:space="preserve">Geçersiz </w:t>
+      </w:r>
+      <w:proofErr w:type="spellStart"/>
+      <w:r>
+        <w:t>isbn</w:t>
+      </w:r>
+      <w:proofErr w:type="spellEnd"/>
+      <w:r>
+        <w:t xml:space="preserve"> ile başarısız kitap ekleme</w:t>
+      </w:r>
+      <w:bookmarkEnd w:id="9"/>
+    </w:p>
+    <w:p>
+      <w:r>
+        <w:rPr>
+          <w:noProof/>
+        </w:rPr>
+        <w:drawing>
+          <wp:inline distT="0" distB="0" distL="0" distR="0" wp14:anchorId="7CB73878" wp14:editId="4DA8D44C">
+            <wp:extent cx="5753100" cy="3070860"/>
+            <wp:effectExtent l="0" t="0" r="0" b="0"/>
+            <wp:docPr id="1742886214" name="Resim 1"/>
+            <wp:cNvGraphicFramePr>
+              <a:graphicFrameLocks xmlns:a="http://schemas.openxmlformats.org/drawingml/2006/main" noChangeAspect="1"/>
+            </wp:cNvGraphicFramePr>
+            <a:graphic xmlns:a="http://schemas.openxmlformats.org/drawingml/2006/main">
+              <a:graphicData uri="http://schemas.openxmlformats.org/drawingml/2006/picture">
+                <pic:pic xmlns:pic="http://schemas.openxmlformats.org/drawingml/2006/picture">
+                  <pic:nvPicPr>
+                    <pic:cNvPr id="0" name="Picture 1"/>
+                    <pic:cNvPicPr>
+                      <a:picLocks noChangeAspect="1" noChangeArrowheads="1"/>
+                    </pic:cNvPicPr>
+                  </pic:nvPicPr>
+                  <pic:blipFill>
+                    <a:blip r:embed="rId14" cstate="print">
+                      <a:extLst>
+                        <a:ext uri="{28A0092B-C50C-407E-A947-70E740481C1C}">
+                          <a14:useLocalDpi xmlns:a14="http://schemas.microsoft.com/office/drawing/2010/main" val="0"/>
+                        </a:ext>
+                      </a:extLst>
+                    </a:blip>
+                    <a:srcRect/>
+                    <a:stretch>
+                      <a:fillRect/>
+                    </a:stretch>
+                  </pic:blipFill>
+                  <pic:spPr bwMode="auto">
+                    <a:xfrm>
+                      <a:off x="0" y="0"/>
+                      <a:ext cx="5753100" cy="3070860"/>
+                    </a:xfrm>
+                    <a:prstGeom prst="rect">
+                      <a:avLst/>
+                    </a:prstGeom>
+                    <a:noFill/>
+                    <a:ln>
+                      <a:noFill/>
+                    </a:ln>
+                  </pic:spPr>
+                </pic:pic>
+              </a:graphicData>
+            </a:graphic>
+          </wp:inline>
+        </w:drawing>
+      </w:r>
+    </w:p>
+    <w:p>
+      <w:pPr>
+        <w:pStyle w:val="Balk1"/>
+      </w:pPr>
+      <w:bookmarkStart w:id="10" w:name="_Toc167017793"/>
+      <w:r>
+        <w:lastRenderedPageBreak/>
+        <w:t>Stoktan fazla miktar ile başarısız kitap ekleme</w:t>
+      </w:r>
+      <w:bookmarkEnd w:id="10"/>
+    </w:p>
+    <w:p>
+      <w:r>
+        <w:rPr>
+          <w:noProof/>
+        </w:rPr>
+        <w:drawing>
+          <wp:inline distT="0" distB="0" distL="0" distR="0" wp14:anchorId="6A05BBC4" wp14:editId="0389E156">
+            <wp:extent cx="5760720" cy="2712720"/>
+            <wp:effectExtent l="0" t="0" r="0" b="0"/>
+            <wp:docPr id="219954958" name="Resim 2"/>
+            <wp:cNvGraphicFramePr>
+              <a:graphicFrameLocks xmlns:a="http://schemas.openxmlformats.org/drawingml/2006/main" noChangeAspect="1"/>
+            </wp:cNvGraphicFramePr>
+            <a:graphic xmlns:a="http://schemas.openxmlformats.org/drawingml/2006/main">
+              <a:graphicData uri="http://schemas.openxmlformats.org/drawingml/2006/picture">
+                <pic:pic xmlns:pic="http://schemas.openxmlformats.org/drawingml/2006/picture">
+                  <pic:nvPicPr>
+                    <pic:cNvPr id="0" name="Picture 2"/>
+                    <pic:cNvPicPr>
+                      <a:picLocks noChangeAspect="1" noChangeArrowheads="1"/>
+                    </pic:cNvPicPr>
+                  </pic:nvPicPr>
+                  <pic:blipFill>
+                    <a:blip r:embed="rId15">
+                      <a:extLst>
+                        <a:ext uri="{28A0092B-C50C-407E-A947-70E740481C1C}">
+                          <a14:useLocalDpi xmlns:a14="http://schemas.microsoft.com/office/drawing/2010/main" val="0"/>
+                        </a:ext>
+                      </a:extLst>
+                    </a:blip>
+                    <a:srcRect/>
+                    <a:stretch>
+                      <a:fillRect/>
+                    </a:stretch>
+                  </pic:blipFill>
+                  <pic:spPr bwMode="auto">
+                    <a:xfrm>
+                      <a:off x="0" y="0"/>
+                      <a:ext cx="5760720" cy="2712720"/>
+                    </a:xfrm>
+                    <a:prstGeom prst="rect">
+                      <a:avLst/>
+                    </a:prstGeom>
+                    <a:noFill/>
+                    <a:ln>
+                      <a:noFill/>
+                    </a:ln>
+                  </pic:spPr>
+                </pic:pic>
+              </a:graphicData>
+            </a:graphic>
+          </wp:inline>
+        </w:drawing>
+      </w:r>
+    </w:p>
+    <w:p>
+      <w:pPr>
+        <w:pStyle w:val="Balk1"/>
+      </w:pPr>
+      <w:bookmarkStart w:id="11" w:name="_Toc167017794"/>
+      <w:r>
+        <w:t xml:space="preserve">Geçersiz </w:t>
+      </w:r>
+      <w:proofErr w:type="spellStart"/>
+      <w:r>
+        <w:t>isbn</w:t>
+      </w:r>
+      <w:proofErr w:type="spellEnd"/>
+      <w:r>
+        <w:t xml:space="preserve"> ile başarısız kitap ekleme</w:t>
+      </w:r>
+      <w:bookmarkEnd w:id="11"/>
+    </w:p>
+    <w:p>
+      <w:r>
+        <w:rPr>
+          <w:noProof/>
+        </w:rPr>
+        <w:drawing>
+          <wp:inline distT="0" distB="0" distL="0" distR="0" wp14:anchorId="6FCB8A2A" wp14:editId="5D539070">
+            <wp:extent cx="5753100" cy="3070860"/>
+            <wp:effectExtent l="0" t="0" r="0" b="0"/>
+            <wp:docPr id="716055620" name="Resim 3"/>
+            <wp:cNvGraphicFramePr>
+              <a:graphicFrameLocks xmlns:a="http://schemas.openxmlformats.org/drawingml/2006/main" noChangeAspect="1"/>
+            </wp:cNvGraphicFramePr>
+            <a:graphic xmlns:a="http://schemas.openxmlformats.org/drawingml/2006/main">
+              <a:graphicData uri="http://schemas.openxmlformats.org/drawingml/2006/picture">
+                <pic:pic xmlns:pic="http://schemas.openxmlformats.org/drawingml/2006/picture">
+                  <pic:nvPicPr>
+                    <pic:cNvPr id="0" name="Picture 3"/>
+                    <pic:cNvPicPr>
+                      <a:picLocks noChangeAspect="1" noChangeArrowheads="1"/>
+                    </pic:cNvPicPr>
+                  </pic:nvPicPr>
+                  <pic:blipFill>
+                    <a:blip r:embed="rId14" cstate="print">
+                      <a:extLst>
+                        <a:ext uri="{28A0092B-C50C-407E-A947-70E740481C1C}">
+                          <a14:useLocalDpi xmlns:a14="http://schemas.microsoft.com/office/drawing/2010/main" val="0"/>
+                        </a:ext>
+                      </a:extLst>
+                    </a:blip>
+                    <a:srcRect/>
+                    <a:stretch>
+                      <a:fillRect/>
+                    </a:stretch>
+                  </pic:blipFill>
+                  <pic:spPr bwMode="auto">
+                    <a:xfrm>
+                      <a:off x="0" y="0"/>
+                      <a:ext cx="5753100" cy="3070860"/>
+                    </a:xfrm>
+                    <a:prstGeom prst="rect">
+                      <a:avLst/>
+                    </a:prstGeom>
+                    <a:noFill/>
+                    <a:ln>
+                      <a:noFill/>
+                    </a:ln>
+                  </pic:spPr>
+                </pic:pic>
+              </a:graphicData>
+            </a:graphic>
+          </wp:inline>
+        </w:drawing>
+      </w:r>
+    </w:p>
+    <w:p>
+      <w:pPr>
+        <w:pStyle w:val="Balk1"/>
+      </w:pPr>
+      <w:bookmarkStart w:id="12" w:name="_Toc167017795"/>
+      <w:proofErr w:type="spellStart"/>
+      <w:r>
+        <w:lastRenderedPageBreak/>
+        <w:t>Null</w:t>
+      </w:r>
+      <w:proofErr w:type="spellEnd"/>
+      <w:r>
+        <w:t xml:space="preserve"> </w:t>
+      </w:r>
+      <w:proofErr w:type="spellStart"/>
+      <w:r>
+        <w:t>isbn</w:t>
+      </w:r>
+      <w:proofErr w:type="spellEnd"/>
+      <w:r>
+        <w:t xml:space="preserve"> ile başarısız kitap ekleme</w:t>
+      </w:r>
+      <w:bookmarkEnd w:id="12"/>
+    </w:p>
+    <w:p>
+      <w:r>
+        <w:rPr>
+          <w:noProof/>
+        </w:rPr>
+        <w:drawing>
+          <wp:inline distT="0" distB="0" distL="0" distR="0" wp14:anchorId="4958118E" wp14:editId="1EDDC4F5">
+            <wp:extent cx="5745480" cy="2926080"/>
+            <wp:effectExtent l="0" t="0" r="7620" b="7620"/>
+            <wp:docPr id="414535174" name="Resim 4"/>
+            <wp:cNvGraphicFramePr>
+              <a:graphicFrameLocks xmlns:a="http://schemas.openxmlformats.org/drawingml/2006/main" noChangeAspect="1"/>
+            </wp:cNvGraphicFramePr>
+            <a:graphic xmlns:a="http://schemas.openxmlformats.org/drawingml/2006/main">
+              <a:graphicData uri="http://schemas.openxmlformats.org/drawingml/2006/picture">
+                <pic:pic xmlns:pic="http://schemas.openxmlformats.org/drawingml/2006/picture">
+                  <pic:nvPicPr>
+                    <pic:cNvPr id="0" name="Picture 4"/>
+                    <pic:cNvPicPr>
+                      <a:picLocks noChangeAspect="1" noChangeArrowheads="1"/>
+                    </pic:cNvPicPr>
+                  </pic:nvPicPr>
+                  <pic:blipFill>
+                    <a:blip r:embed="rId16">
+                      <a:extLst>
+                        <a:ext uri="{28A0092B-C50C-407E-A947-70E740481C1C}">
+                          <a14:useLocalDpi xmlns:a14="http://schemas.microsoft.com/office/drawing/2010/main" val="0"/>
+                        </a:ext>
+                      </a:extLst>
+                    </a:blip>
+                    <a:srcRect/>
+                    <a:stretch>
+                      <a:fillRect/>
+                    </a:stretch>
+                  </pic:blipFill>
+                  <pic:spPr bwMode="auto">
+                    <a:xfrm>
+                      <a:off x="0" y="0"/>
+                      <a:ext cx="5745480" cy="2926080"/>
+                    </a:xfrm>
+                    <a:prstGeom prst="rect">
+                      <a:avLst/>
+                    </a:prstGeom>
+                    <a:noFill/>
+                    <a:ln>
+                      <a:noFill/>
+                    </a:ln>
+                  </pic:spPr>
+                </pic:pic>
+              </a:graphicData>
+            </a:graphic>
+          </wp:inline>
+        </w:drawing>
+      </w:r>
+    </w:p>
+    <w:p>
+      <w:pPr>
+        <w:pStyle w:val="Balk1"/>
+      </w:pPr>
+      <w:bookmarkStart w:id="13" w:name="_Toc167017796"/>
+      <w:proofErr w:type="spellStart"/>
+      <w:r>
+        <w:t>Valid</w:t>
+      </w:r>
+      <w:proofErr w:type="spellEnd"/>
+      <w:r>
+        <w:t xml:space="preserve"> istek ile kitap çıkarma</w:t>
+      </w:r>
+      <w:bookmarkEnd w:id="13"/>
     </w:p>
     <w:p>
       <w:r>
@@ -607,7 +2666,7 @@
                     </pic:cNvPicPr>
                   </pic:nvPicPr>
                   <pic:blipFill>
-                    <a:blip r:embed="rId13">
+                    <a:blip r:embed="rId17">
                       <a:extLst>
                         <a:ext uri="{28A0092B-C50C-407E-A947-70E740481C1C}">
                           <a14:useLocalDpi xmlns:a14="http://schemas.microsoft.com/office/drawing/2010/main" val="0"/>
@@ -643,10 +2702,301 @@
       <w:pPr>
         <w:pStyle w:val="Balk1"/>
       </w:pPr>
+      <w:bookmarkStart w:id="14" w:name="_Toc167017797"/>
       <w:r>
         <w:lastRenderedPageBreak/>
-        <w:t>Valid istek ile kullanıcı sepeti getirilmesi</w:t>
-      </w:r>
+        <w:t>Sepetteki değerden fazla miktar ile başarısız kitap çıkarma</w:t>
+      </w:r>
+      <w:bookmarkEnd w:id="14"/>
+    </w:p>
+    <w:p>
+      <w:r>
+        <w:rPr>
+          <w:noProof/>
+        </w:rPr>
+        <w:drawing>
+          <wp:inline distT="0" distB="0" distL="0" distR="0" wp14:anchorId="56B45B13" wp14:editId="6FBC6DB9">
+            <wp:extent cx="5760720" cy="2781300"/>
+            <wp:effectExtent l="0" t="0" r="0" b="0"/>
+            <wp:docPr id="1538086925" name="Resim 5"/>
+            <wp:cNvGraphicFramePr>
+              <a:graphicFrameLocks xmlns:a="http://schemas.openxmlformats.org/drawingml/2006/main" noChangeAspect="1"/>
+            </wp:cNvGraphicFramePr>
+            <a:graphic xmlns:a="http://schemas.openxmlformats.org/drawingml/2006/main">
+              <a:graphicData uri="http://schemas.openxmlformats.org/drawingml/2006/picture">
+                <pic:pic xmlns:pic="http://schemas.openxmlformats.org/drawingml/2006/picture">
+                  <pic:nvPicPr>
+                    <pic:cNvPr id="0" name="Picture 5"/>
+                    <pic:cNvPicPr>
+                      <a:picLocks noChangeAspect="1" noChangeArrowheads="1"/>
+                    </pic:cNvPicPr>
+                  </pic:nvPicPr>
+                  <pic:blipFill>
+                    <a:blip r:embed="rId18">
+                      <a:extLst>
+                        <a:ext uri="{28A0092B-C50C-407E-A947-70E740481C1C}">
+                          <a14:useLocalDpi xmlns:a14="http://schemas.microsoft.com/office/drawing/2010/main" val="0"/>
+                        </a:ext>
+                      </a:extLst>
+                    </a:blip>
+                    <a:srcRect/>
+                    <a:stretch>
+                      <a:fillRect/>
+                    </a:stretch>
+                  </pic:blipFill>
+                  <pic:spPr bwMode="auto">
+                    <a:xfrm>
+                      <a:off x="0" y="0"/>
+                      <a:ext cx="5760720" cy="2781300"/>
+                    </a:xfrm>
+                    <a:prstGeom prst="rect">
+                      <a:avLst/>
+                    </a:prstGeom>
+                    <a:noFill/>
+                    <a:ln>
+                      <a:noFill/>
+                    </a:ln>
+                  </pic:spPr>
+                </pic:pic>
+              </a:graphicData>
+            </a:graphic>
+          </wp:inline>
+        </w:drawing>
+      </w:r>
+    </w:p>
+    <w:p>
+      <w:pPr>
+        <w:pStyle w:val="Balk1"/>
+      </w:pPr>
+      <w:bookmarkStart w:id="15" w:name="_Toc167017798"/>
+      <w:r>
+        <w:t>Negatif değer ile başarısız kitap çıkarma</w:t>
+      </w:r>
+      <w:bookmarkEnd w:id="15"/>
+    </w:p>
+    <w:p>
+      <w:r>
+        <w:rPr>
+          <w:noProof/>
+        </w:rPr>
+        <w:drawing>
+          <wp:inline distT="0" distB="0" distL="0" distR="0" wp14:anchorId="622CE123" wp14:editId="0EAC32BB">
+            <wp:extent cx="5745480" cy="2750820"/>
+            <wp:effectExtent l="0" t="0" r="7620" b="0"/>
+            <wp:docPr id="2072489364" name="Resim 7"/>
+            <wp:cNvGraphicFramePr>
+              <a:graphicFrameLocks xmlns:a="http://schemas.openxmlformats.org/drawingml/2006/main" noChangeAspect="1"/>
+            </wp:cNvGraphicFramePr>
+            <a:graphic xmlns:a="http://schemas.openxmlformats.org/drawingml/2006/main">
+              <a:graphicData uri="http://schemas.openxmlformats.org/drawingml/2006/picture">
+                <pic:pic xmlns:pic="http://schemas.openxmlformats.org/drawingml/2006/picture">
+                  <pic:nvPicPr>
+                    <pic:cNvPr id="0" name="Picture 7"/>
+                    <pic:cNvPicPr>
+                      <a:picLocks noChangeAspect="1" noChangeArrowheads="1"/>
+                    </pic:cNvPicPr>
+                  </pic:nvPicPr>
+                  <pic:blipFill>
+                    <a:blip r:embed="rId19">
+                      <a:extLst>
+                        <a:ext uri="{28A0092B-C50C-407E-A947-70E740481C1C}">
+                          <a14:useLocalDpi xmlns:a14="http://schemas.microsoft.com/office/drawing/2010/main" val="0"/>
+                        </a:ext>
+                      </a:extLst>
+                    </a:blip>
+                    <a:srcRect/>
+                    <a:stretch>
+                      <a:fillRect/>
+                    </a:stretch>
+                  </pic:blipFill>
+                  <pic:spPr bwMode="auto">
+                    <a:xfrm>
+                      <a:off x="0" y="0"/>
+                      <a:ext cx="5745480" cy="2750820"/>
+                    </a:xfrm>
+                    <a:prstGeom prst="rect">
+                      <a:avLst/>
+                    </a:prstGeom>
+                    <a:noFill/>
+                    <a:ln>
+                      <a:noFill/>
+                    </a:ln>
+                  </pic:spPr>
+                </pic:pic>
+              </a:graphicData>
+            </a:graphic>
+          </wp:inline>
+        </w:drawing>
+      </w:r>
+    </w:p>
+    <w:p>
+      <w:pPr>
+        <w:pStyle w:val="Balk1"/>
+      </w:pPr>
+      <w:bookmarkStart w:id="16" w:name="_Toc167017799"/>
+      <w:r>
+        <w:lastRenderedPageBreak/>
+        <w:t xml:space="preserve">Geçersiz </w:t>
+      </w:r>
+      <w:proofErr w:type="spellStart"/>
+      <w:r>
+        <w:t>isbn</w:t>
+      </w:r>
+      <w:proofErr w:type="spellEnd"/>
+      <w:r>
+        <w:t xml:space="preserve"> ile başarısız kitap çıkarma</w:t>
+      </w:r>
+      <w:bookmarkEnd w:id="16"/>
+    </w:p>
+    <w:p>
+      <w:r>
+        <w:rPr>
+          <w:noProof/>
+        </w:rPr>
+        <w:drawing>
+          <wp:inline distT="0" distB="0" distL="0" distR="0" wp14:anchorId="372ADCE0" wp14:editId="06E670D6">
+            <wp:extent cx="5745480" cy="2926080"/>
+            <wp:effectExtent l="0" t="0" r="7620" b="7620"/>
+            <wp:docPr id="1913168319" name="Resim 6"/>
+            <wp:cNvGraphicFramePr>
+              <a:graphicFrameLocks xmlns:a="http://schemas.openxmlformats.org/drawingml/2006/main" noChangeAspect="1"/>
+            </wp:cNvGraphicFramePr>
+            <a:graphic xmlns:a="http://schemas.openxmlformats.org/drawingml/2006/main">
+              <a:graphicData uri="http://schemas.openxmlformats.org/drawingml/2006/picture">
+                <pic:pic xmlns:pic="http://schemas.openxmlformats.org/drawingml/2006/picture">
+                  <pic:nvPicPr>
+                    <pic:cNvPr id="0" name="Picture 6"/>
+                    <pic:cNvPicPr>
+                      <a:picLocks noChangeAspect="1" noChangeArrowheads="1"/>
+                    </pic:cNvPicPr>
+                  </pic:nvPicPr>
+                  <pic:blipFill>
+                    <a:blip r:embed="rId20" cstate="print">
+                      <a:extLst>
+                        <a:ext uri="{28A0092B-C50C-407E-A947-70E740481C1C}">
+                          <a14:useLocalDpi xmlns:a14="http://schemas.microsoft.com/office/drawing/2010/main" val="0"/>
+                        </a:ext>
+                      </a:extLst>
+                    </a:blip>
+                    <a:srcRect/>
+                    <a:stretch>
+                      <a:fillRect/>
+                    </a:stretch>
+                  </pic:blipFill>
+                  <pic:spPr bwMode="auto">
+                    <a:xfrm>
+                      <a:off x="0" y="0"/>
+                      <a:ext cx="5745480" cy="2926080"/>
+                    </a:xfrm>
+                    <a:prstGeom prst="rect">
+                      <a:avLst/>
+                    </a:prstGeom>
+                    <a:noFill/>
+                    <a:ln>
+                      <a:noFill/>
+                    </a:ln>
+                  </pic:spPr>
+                </pic:pic>
+              </a:graphicData>
+            </a:graphic>
+          </wp:inline>
+        </w:drawing>
+      </w:r>
+    </w:p>
+    <w:p>
+      <w:pPr>
+        <w:pStyle w:val="Balk1"/>
+      </w:pPr>
+      <w:bookmarkStart w:id="17" w:name="_Toc167017800"/>
+      <w:proofErr w:type="spellStart"/>
+      <w:r>
+        <w:t>Null</w:t>
+      </w:r>
+      <w:proofErr w:type="spellEnd"/>
+      <w:r>
+        <w:t xml:space="preserve"> </w:t>
+      </w:r>
+      <w:proofErr w:type="spellStart"/>
+      <w:r>
+        <w:t>isbn</w:t>
+      </w:r>
+      <w:proofErr w:type="spellEnd"/>
+      <w:r>
+        <w:t xml:space="preserve"> ile başarısız kitap çıkarma</w:t>
+      </w:r>
+      <w:bookmarkEnd w:id="17"/>
+    </w:p>
+    <w:p>
+      <w:r>
+        <w:rPr>
+          <w:noProof/>
+        </w:rPr>
+        <w:drawing>
+          <wp:inline distT="0" distB="0" distL="0" distR="0" wp14:anchorId="601739D6" wp14:editId="33F0E1E8">
+            <wp:extent cx="5753100" cy="3147060"/>
+            <wp:effectExtent l="0" t="0" r="0" b="0"/>
+            <wp:docPr id="1068070367" name="Resim 8"/>
+            <wp:cNvGraphicFramePr>
+              <a:graphicFrameLocks xmlns:a="http://schemas.openxmlformats.org/drawingml/2006/main" noChangeAspect="1"/>
+            </wp:cNvGraphicFramePr>
+            <a:graphic xmlns:a="http://schemas.openxmlformats.org/drawingml/2006/main">
+              <a:graphicData uri="http://schemas.openxmlformats.org/drawingml/2006/picture">
+                <pic:pic xmlns:pic="http://schemas.openxmlformats.org/drawingml/2006/picture">
+                  <pic:nvPicPr>
+                    <pic:cNvPr id="0" name="Picture 8"/>
+                    <pic:cNvPicPr>
+                      <a:picLocks noChangeAspect="1" noChangeArrowheads="1"/>
+                    </pic:cNvPicPr>
+                  </pic:nvPicPr>
+                  <pic:blipFill>
+                    <a:blip r:embed="rId21">
+                      <a:extLst>
+                        <a:ext uri="{28A0092B-C50C-407E-A947-70E740481C1C}">
+                          <a14:useLocalDpi xmlns:a14="http://schemas.microsoft.com/office/drawing/2010/main" val="0"/>
+                        </a:ext>
+                      </a:extLst>
+                    </a:blip>
+                    <a:srcRect/>
+                    <a:stretch>
+                      <a:fillRect/>
+                    </a:stretch>
+                  </pic:blipFill>
+                  <pic:spPr bwMode="auto">
+                    <a:xfrm>
+                      <a:off x="0" y="0"/>
+                      <a:ext cx="5753100" cy="3147060"/>
+                    </a:xfrm>
+                    <a:prstGeom prst="rect">
+                      <a:avLst/>
+                    </a:prstGeom>
+                    <a:noFill/>
+                    <a:ln>
+                      <a:noFill/>
+                    </a:ln>
+                  </pic:spPr>
+                </pic:pic>
+              </a:graphicData>
+            </a:graphic>
+          </wp:inline>
+        </w:drawing>
+      </w:r>
+    </w:p>
+    <w:p/>
+    <w:p>
+      <w:pPr>
+        <w:pStyle w:val="Balk1"/>
+      </w:pPr>
+      <w:bookmarkStart w:id="18" w:name="_Toc167017801"/>
+      <w:proofErr w:type="spellStart"/>
+      <w:r>
+        <w:lastRenderedPageBreak/>
+        <w:t>Valid</w:t>
+      </w:r>
+      <w:proofErr w:type="spellEnd"/>
+      <w:r>
+        <w:t xml:space="preserve"> istek ile kullanıcı sepeti getirilmesi</w:t>
+      </w:r>
+      <w:bookmarkEnd w:id="18"/>
     </w:p>
     <w:p>
       <w:r>
@@ -671,7 +3021,7 @@
                     </pic:cNvPicPr>
                   </pic:nvPicPr>
                   <pic:blipFill>
-                    <a:blip r:embed="rId14">
+                    <a:blip r:embed="rId22">
                       <a:extLst>
                         <a:ext uri="{28A0092B-C50C-407E-A947-70E740481C1C}">
                           <a14:useLocalDpi xmlns:a14="http://schemas.microsoft.com/office/drawing/2010/main" val="0"/>
@@ -707,9 +3057,21 @@
       <w:pPr>
         <w:pStyle w:val="Balk1"/>
       </w:pPr>
-      <w:r>
-        <w:t>Valid istek ile odeme</w:t>
-      </w:r>
+      <w:bookmarkStart w:id="19" w:name="_Toc167017802"/>
+      <w:proofErr w:type="spellStart"/>
+      <w:r>
+        <w:t>Valid</w:t>
+      </w:r>
+      <w:proofErr w:type="spellEnd"/>
+      <w:r>
+        <w:t xml:space="preserve"> istek ile </w:t>
+      </w:r>
+      <w:proofErr w:type="spellStart"/>
+      <w:r>
+        <w:t>odeme</w:t>
+      </w:r>
+      <w:bookmarkEnd w:id="19"/>
+      <w:proofErr w:type="spellEnd"/>
     </w:p>
     <w:p>
       <w:r>
@@ -734,7 +3096,7 @@
                     </pic:cNvPicPr>
                   </pic:nvPicPr>
                   <pic:blipFill>
-                    <a:blip r:embed="rId15">
+                    <a:blip r:embed="rId23">
                       <a:extLst>
                         <a:ext uri="{28A0092B-C50C-407E-A947-70E740481C1C}">
                           <a14:useLocalDpi xmlns:a14="http://schemas.microsoft.com/office/drawing/2010/main" val="0"/>
@@ -771,10 +3133,30 @@
       <w:pPr>
         <w:pStyle w:val="Balk1"/>
       </w:pPr>
+      <w:bookmarkStart w:id="20" w:name="_Toc167017803"/>
+      <w:proofErr w:type="spellStart"/>
       <w:r>
         <w:lastRenderedPageBreak/>
-        <w:t>Valid jwt ile başarılı logout</w:t>
-      </w:r>
+        <w:t>Valid</w:t>
+      </w:r>
+      <w:proofErr w:type="spellEnd"/>
+      <w:r>
+        <w:t xml:space="preserve"> </w:t>
+      </w:r>
+      <w:proofErr w:type="spellStart"/>
+      <w:r>
+        <w:t>jwt</w:t>
+      </w:r>
+      <w:proofErr w:type="spellEnd"/>
+      <w:r>
+        <w:t xml:space="preserve"> ile başarılı </w:t>
+      </w:r>
+      <w:proofErr w:type="spellStart"/>
+      <w:r>
+        <w:t>logout</w:t>
+      </w:r>
+      <w:bookmarkEnd w:id="20"/>
+      <w:proofErr w:type="spellEnd"/>
     </w:p>
     <w:p>
       <w:r>
@@ -799,7 +3181,7 @@
                     </pic:cNvPicPr>
                   </pic:nvPicPr>
                   <pic:blipFill>
-                    <a:blip r:embed="rId16">
+                    <a:blip r:embed="rId24">
                       <a:extLst>
                         <a:ext uri="{28A0092B-C50C-407E-A947-70E740481C1C}">
                           <a14:useLocalDpi xmlns:a14="http://schemas.microsoft.com/office/drawing/2010/main" val="0"/>
@@ -835,9 +3217,40 @@
       <w:pPr>
         <w:pStyle w:val="Balk1"/>
       </w:pPr>
-      <w:r>
-        <w:t>Değiştirilmiş jwt ile başarısız logout</w:t>
-      </w:r>
+      <w:bookmarkStart w:id="21" w:name="_Toc167017804"/>
+      <w:proofErr w:type="spellStart"/>
+      <w:r>
+        <w:t>Jwt</w:t>
+      </w:r>
+      <w:proofErr w:type="spellEnd"/>
+      <w:r>
+        <w:t xml:space="preserve"> Testleri</w:t>
+      </w:r>
+      <w:bookmarkEnd w:id="21"/>
+    </w:p>
+    <w:p>
+      <w:pPr>
+        <w:pStyle w:val="Balk2"/>
+        <w:jc w:val="center"/>
+      </w:pPr>
+      <w:bookmarkStart w:id="22" w:name="_Toc167017805"/>
+      <w:r>
+        <w:t xml:space="preserve">Değiştirilmiş </w:t>
+      </w:r>
+      <w:proofErr w:type="spellStart"/>
+      <w:r>
+        <w:t>jwt</w:t>
+      </w:r>
+      <w:proofErr w:type="spellEnd"/>
+      <w:r>
+        <w:t xml:space="preserve"> ile başarısız </w:t>
+      </w:r>
+      <w:proofErr w:type="spellStart"/>
+      <w:r>
+        <w:t>logout</w:t>
+      </w:r>
+      <w:bookmarkEnd w:id="22"/>
+      <w:proofErr w:type="spellEnd"/>
     </w:p>
     <w:p>
       <w:r>
@@ -862,7 +3275,7 @@
                     </pic:cNvPicPr>
                   </pic:nvPicPr>
                   <pic:blipFill>
-                    <a:blip r:embed="rId17">
+                    <a:blip r:embed="rId25">
                       <a:extLst>
                         <a:ext uri="{28A0092B-C50C-407E-A947-70E740481C1C}">
                           <a14:useLocalDpi xmlns:a14="http://schemas.microsoft.com/office/drawing/2010/main" val="0"/>
@@ -896,12 +3309,28 @@
     </w:p>
     <w:p>
       <w:pPr>
-        <w:pStyle w:val="Balk1"/>
+        <w:pStyle w:val="Balk2"/>
+        <w:jc w:val="center"/>
       </w:pPr>
+      <w:bookmarkStart w:id="23" w:name="_Toc167017806"/>
       <w:r>
         <w:lastRenderedPageBreak/>
-        <w:t>Süresi geçmiş jwt ile başarısız logout</w:t>
-      </w:r>
+        <w:t xml:space="preserve">Süresi geçmiş </w:t>
+      </w:r>
+      <w:proofErr w:type="spellStart"/>
+      <w:r>
+        <w:t>jwt</w:t>
+      </w:r>
+      <w:proofErr w:type="spellEnd"/>
+      <w:r>
+        <w:t xml:space="preserve"> ile başarısız </w:t>
+      </w:r>
+      <w:proofErr w:type="spellStart"/>
+      <w:r>
+        <w:t>logout</w:t>
+      </w:r>
+      <w:bookmarkEnd w:id="23"/>
+      <w:proofErr w:type="spellEnd"/>
     </w:p>
     <w:p>
       <w:r>
@@ -926,7 +3355,7 @@
                     </pic:cNvPicPr>
                   </pic:nvPicPr>
                   <pic:blipFill>
-                    <a:blip r:embed="rId18">
+                    <a:blip r:embed="rId26">
                       <a:extLst>
                         <a:ext uri="{28A0092B-C50C-407E-A947-70E740481C1C}">
                           <a14:useLocalDpi xmlns:a14="http://schemas.microsoft.com/office/drawing/2010/main" val="0"/>
@@ -1398,7 +3827,6 @@
     <w:next w:val="Normal"/>
     <w:link w:val="Balk2Char"/>
     <w:uiPriority w:val="9"/>
-    <w:semiHidden/>
     <w:unhideWhenUsed/>
     <w:qFormat/>
     <w:rsid w:val="009D46E7"/>
@@ -1615,7 +4043,6 @@
     <w:basedOn w:val="VarsaylanParagrafYazTipi"/>
     <w:link w:val="Balk2"/>
     <w:uiPriority w:val="9"/>
-    <w:semiHidden/>
     <w:rsid w:val="009D46E7"/>
     <w:rPr>
       <w:rFonts w:asciiTheme="majorHAnsi" w:eastAsiaTheme="majorEastAsia" w:hAnsiTheme="majorHAnsi" w:cstheme="majorBidi"/>
@@ -1885,6 +4312,63 @@
       <w:smallCaps/>
       <w:color w:val="0F4761" w:themeColor="accent1" w:themeShade="BF"/>
       <w:spacing w:val="5"/>
+    </w:rPr>
+  </w:style>
+  <w:style w:type="paragraph" w:styleId="TBal">
+    <w:name w:val="TOC Heading"/>
+    <w:basedOn w:val="Balk1"/>
+    <w:next w:val="Normal"/>
+    <w:uiPriority w:val="39"/>
+    <w:unhideWhenUsed/>
+    <w:qFormat/>
+    <w:rsid w:val="00E4009C"/>
+    <w:pPr>
+      <w:spacing w:before="240" w:after="0"/>
+      <w:jc w:val="left"/>
+      <w:outlineLvl w:val="9"/>
+    </w:pPr>
+    <w:rPr>
+      <w:kern w:val="0"/>
+      <w:sz w:val="32"/>
+      <w:szCs w:val="32"/>
+      <w:lang w:eastAsia="tr-TR"/>
+      <w14:ligatures w14:val="none"/>
+    </w:rPr>
+  </w:style>
+  <w:style w:type="paragraph" w:styleId="T1">
+    <w:name w:val="toc 1"/>
+    <w:basedOn w:val="Normal"/>
+    <w:next w:val="Normal"/>
+    <w:autoRedefine/>
+    <w:uiPriority w:val="39"/>
+    <w:unhideWhenUsed/>
+    <w:rsid w:val="00E4009C"/>
+    <w:pPr>
+      <w:spacing w:after="100"/>
+    </w:pPr>
+  </w:style>
+  <w:style w:type="paragraph" w:styleId="T2">
+    <w:name w:val="toc 2"/>
+    <w:basedOn w:val="Normal"/>
+    <w:next w:val="Normal"/>
+    <w:autoRedefine/>
+    <w:uiPriority w:val="39"/>
+    <w:unhideWhenUsed/>
+    <w:rsid w:val="00E4009C"/>
+    <w:pPr>
+      <w:spacing w:after="100"/>
+      <w:ind w:left="220"/>
+    </w:pPr>
+  </w:style>
+  <w:style w:type="character" w:styleId="Kpr">
+    <w:name w:val="Hyperlink"/>
+    <w:basedOn w:val="VarsaylanParagrafYazTipi"/>
+    <w:uiPriority w:val="99"/>
+    <w:unhideWhenUsed/>
+    <w:rsid w:val="00E4009C"/>
+    <w:rPr>
+      <w:color w:val="467886" w:themeColor="hyperlink"/>
+      <w:u w:val="single"/>
     </w:rPr>
   </w:style>
 </w:styles>
@@ -2183,4 +4667,16 @@
     </a:ext>
   </a:extLst>
 </a:theme>
+</file>
+
+<file path=customXml/item1.xml><?xml version="1.0" encoding="utf-8"?>
+<b:Sources xmlns:b="http://schemas.openxmlformats.org/officeDocument/2006/bibliography" xmlns="http://schemas.openxmlformats.org/officeDocument/2006/bibliography" SelectedStyle="\APASixthEditionOfficeOnline.xsl" StyleName="APA" Version="6"/>
+</file>
+
+<file path=customXml/itemProps1.xml><?xml version="1.0" encoding="utf-8"?>
+<ds:datastoreItem xmlns:ds="http://schemas.openxmlformats.org/officeDocument/2006/customXml" ds:itemID="{122C03D3-7A71-43F2-B7B6-4C303BF8BEFA}">
+  <ds:schemaRefs>
+    <ds:schemaRef ds:uri="http://schemas.openxmlformats.org/officeDocument/2006/bibliography"/>
+  </ds:schemaRefs>
+</ds:datastoreItem>
 </file>
</xml_diff>